<commit_message>
Updated the handleiding with updates from the new convertation
</commit_message>
<xml_diff>
--- a/Handleiding.docx
+++ b/Handleiding.docx
@@ -1,48 +1,17 @@
 
 <file path=word/document.xml><?xml version="1.0" encoding="utf-8"?>
-<w:document xmlns:wpc="http://schemas.microsoft.com/office/word/2010/wordprocessingCanvas" xmlns:cx="http://schemas.microsoft.com/office/drawing/2014/chartex" xmlns:cx1="http://schemas.microsoft.com/office/drawing/2015/9/8/chartex" xmlns:cx2="http://schemas.microsoft.com/office/drawing/2015/10/21/chartex" xmlns:cx3="http://schemas.microsoft.com/office/drawing/2016/5/9/chartex" xmlns:cx4="http://schemas.microsoft.com/office/drawing/2016/5/10/chartex" xmlns:cx5="http://schemas.microsoft.com/office/drawing/2016/5/11/chartex" xmlns:cx6="http://schemas.microsoft.com/office/drawing/2016/5/12/chartex" xmlns:cx7="http://schemas.microsoft.com/office/drawing/2016/5/13/chartex" xmlns:cx8="http://schemas.microsoft.com/office/drawing/2016/5/14/chartex" xmlns:mc="http://schemas.openxmlformats.org/markup-compatibility/2006" xmlns:aink="http://schemas.microsoft.com/office/drawing/2016/ink" xmlns:am3d="http://schemas.microsoft.com/office/drawing/2017/model3d" xmlns:o="urn:schemas-microsoft-com:office:office" xmlns:r="http://schemas.openxmlformats.org/officeDocument/2006/relationships" xmlns:m="http://schemas.openxmlformats.org/officeDocument/2006/math" xmlns:v="urn:schemas-microsoft-com:vml" xmlns:wp14="http://schemas.microsoft.com/office/word/2010/wordprocessingDrawing" xmlns:wp="http://schemas.openxmlformats.org/drawingml/2006/wordprocessingDrawing" xmlns:w10="urn:schemas-microsoft-com:office:word" xmlns:w="http://schemas.openxmlformats.org/wordprocessingml/2006/main" xmlns:w14="http://schemas.microsoft.com/office/word/2010/wordml" xmlns:w15="http://schemas.microsoft.com/office/word/2012/wordml" xmlns:w16cex="http://schemas.microsoft.com/office/word/2018/wordml/cex" xmlns:w16cid="http://schemas.microsoft.com/office/word/2016/wordml/cid" xmlns:w16="http://schemas.microsoft.com/office/word/2018/wordml" xmlns:w16sdtdh="http://schemas.microsoft.com/office/word/2020/wordml/sdtdatahash" xmlns:w16se="http://schemas.microsoft.com/office/word/2015/wordml/symex" xmlns:wpg="http://schemas.microsoft.com/office/word/2010/wordprocessingGroup" xmlns:wpi="http://schemas.microsoft.com/office/word/2010/wordprocessingInk" xmlns:wne="http://schemas.microsoft.com/office/word/2006/wordml" xmlns:wps="http://schemas.microsoft.com/office/word/2010/wordprocessingShape" mc:Ignorable="w14 w15 w16se w16cid w16 w16cex w16sdtdh wp14">
+<w:document xmlns:wpc="http://schemas.microsoft.com/office/word/2010/wordprocessingCanvas" xmlns:cx="http://schemas.microsoft.com/office/drawing/2014/chartex" xmlns:cx1="http://schemas.microsoft.com/office/drawing/2015/9/8/chartex" xmlns:cx2="http://schemas.microsoft.com/office/drawing/2015/10/21/chartex" xmlns:cx3="http://schemas.microsoft.com/office/drawing/2016/5/9/chartex" xmlns:cx4="http://schemas.microsoft.com/office/drawing/2016/5/10/chartex" xmlns:cx5="http://schemas.microsoft.com/office/drawing/2016/5/11/chartex" xmlns:cx6="http://schemas.microsoft.com/office/drawing/2016/5/12/chartex" xmlns:cx7="http://schemas.microsoft.com/office/drawing/2016/5/13/chartex" xmlns:cx8="http://schemas.microsoft.com/office/drawing/2016/5/14/chartex" xmlns:mc="http://schemas.openxmlformats.org/markup-compatibility/2006" xmlns:aink="http://schemas.microsoft.com/office/drawing/2016/ink" xmlns:am3d="http://schemas.microsoft.com/office/drawing/2017/model3d" xmlns:o="urn:schemas-microsoft-com:office:office" xmlns:oel="http://schemas.microsoft.com/office/2019/extlst" xmlns:r="http://schemas.openxmlformats.org/officeDocument/2006/relationships" xmlns:m="http://schemas.openxmlformats.org/officeDocument/2006/math" xmlns:v="urn:schemas-microsoft-com:vml" xmlns:wp14="http://schemas.microsoft.com/office/word/2010/wordprocessingDrawing" xmlns:wp="http://schemas.openxmlformats.org/drawingml/2006/wordprocessingDrawing" xmlns:w10="urn:schemas-microsoft-com:office:word" xmlns:w="http://schemas.openxmlformats.org/wordprocessingml/2006/main" xmlns:w14="http://schemas.microsoft.com/office/word/2010/wordml" xmlns:w15="http://schemas.microsoft.com/office/word/2012/wordml" xmlns:w16cex="http://schemas.microsoft.com/office/word/2018/wordml/cex" xmlns:w16cid="http://schemas.microsoft.com/office/word/2016/wordml/cid" xmlns:w16="http://schemas.microsoft.com/office/word/2018/wordml" xmlns:w16sdtdh="http://schemas.microsoft.com/office/word/2020/wordml/sdtdatahash" xmlns:w16se="http://schemas.microsoft.com/office/word/2015/wordml/symex" xmlns:wpg="http://schemas.microsoft.com/office/word/2010/wordprocessingGroup" xmlns:wpi="http://schemas.microsoft.com/office/word/2010/wordprocessingInk" xmlns:wne="http://schemas.microsoft.com/office/word/2006/wordml" xmlns:wps="http://schemas.microsoft.com/office/word/2010/wordprocessingShape" mc:Ignorable="w14 w15 w16se w16cid w16 w16cex w16sdtdh wp14">
   <w:body>
     <w:p>
       <w:pPr>
         <w:pStyle w:val="Kop1"/>
-        <w:rPr>
-          <w:lang w:val="en-US"/>
-        </w:rPr>
       </w:pPr>
       <w:bookmarkStart w:id="0" w:name="_Toc116996656"/>
-      <w:proofErr w:type="spellStart"/>
-      <w:r>
-        <w:rPr>
-          <w:lang w:val="en-US"/>
-        </w:rPr>
-        <w:t>Handleiding</w:t>
-      </w:r>
-      <w:proofErr w:type="spellEnd"/>
-      <w:r>
-        <w:rPr>
-          <w:lang w:val="en-US"/>
-        </w:rPr>
-        <w:t xml:space="preserve"> </w:t>
-      </w:r>
-      <w:proofErr w:type="spellStart"/>
-      <w:r>
-        <w:rPr>
-          <w:lang w:val="en-US"/>
-        </w:rPr>
-        <w:t>updaten</w:t>
-      </w:r>
-      <w:proofErr w:type="spellEnd"/>
-      <w:r>
-        <w:rPr>
-          <w:lang w:val="en-US"/>
-        </w:rPr>
-        <w:t xml:space="preserve"> Excel</w:t>
+      <w:r>
+        <w:t>Handleiding updaten Excel</w:t>
       </w:r>
       <w:bookmarkEnd w:id="0"/>
       <w:r>
-        <w:rPr>
-          <w:lang w:val="en-US"/>
-        </w:rPr>
         <w:t xml:space="preserve"> </w:t>
       </w:r>
     </w:p>
@@ -300,16 +269,10 @@
             <w:cnfStyle w:val="001000000000" w:firstRow="0" w:lastRow="0" w:firstColumn="1" w:lastColumn="0" w:oddVBand="0" w:evenVBand="0" w:oddHBand="0" w:evenHBand="0" w:firstRowFirstColumn="0" w:firstRowLastColumn="0" w:lastRowFirstColumn="0" w:lastRowLastColumn="0"/>
             <w:tcW w:w="1803" w:type="dxa"/>
           </w:tcPr>
-          <w:p/>
-        </w:tc>
-        <w:tc>
-          <w:tcPr>
-            <w:tcW w:w="1803" w:type="dxa"/>
-          </w:tcPr>
           <w:p>
-            <w:pPr>
-              <w:cnfStyle w:val="000000000000" w:firstRow="0" w:lastRow="0" w:firstColumn="0" w:lastColumn="0" w:oddVBand="0" w:evenVBand="0" w:oddHBand="0" w:evenHBand="0" w:firstRowFirstColumn="0" w:firstRowLastColumn="0" w:lastRowFirstColumn="0" w:lastRowLastColumn="0"/>
-            </w:pPr>
+            <w:r>
+              <w:t>1.1</w:t>
+            </w:r>
           </w:p>
         </w:tc>
         <w:tc>
@@ -320,6 +283,9 @@
             <w:pPr>
               <w:cnfStyle w:val="000000000000" w:firstRow="0" w:lastRow="0" w:firstColumn="0" w:lastColumn="0" w:oddVBand="0" w:evenVBand="0" w:oddHBand="0" w:evenHBand="0" w:firstRowFirstColumn="0" w:firstRowLastColumn="0" w:lastRowFirstColumn="0" w:lastRowLastColumn="0"/>
             </w:pPr>
+            <w:r>
+              <w:t>08-11-2022</w:t>
+            </w:r>
           </w:p>
         </w:tc>
         <w:tc>
@@ -330,6 +296,35 @@
             <w:pPr>
               <w:cnfStyle w:val="000000000000" w:firstRow="0" w:lastRow="0" w:firstColumn="0" w:lastColumn="0" w:oddVBand="0" w:evenVBand="0" w:oddHBand="0" w:evenHBand="0" w:firstRowFirstColumn="0" w:firstRowLastColumn="0" w:lastRowFirstColumn="0" w:lastRowLastColumn="0"/>
             </w:pPr>
+            <w:r>
+              <w:t>Elise</w:t>
+            </w:r>
+          </w:p>
+        </w:tc>
+        <w:tc>
+          <w:tcPr>
+            <w:tcW w:w="1803" w:type="dxa"/>
+          </w:tcPr>
+          <w:p>
+            <w:pPr>
+              <w:cnfStyle w:val="000000000000" w:firstRow="0" w:lastRow="0" w:firstColumn="0" w:lastColumn="0" w:oddVBand="0" w:evenVBand="0" w:oddHBand="0" w:evenHBand="0" w:firstRowFirstColumn="0" w:firstRowLastColumn="0" w:lastRowFirstColumn="0" w:lastRowLastColumn="0"/>
+            </w:pPr>
+            <w:proofErr w:type="spellStart"/>
+            <w:r>
+              <w:t>Added</w:t>
+            </w:r>
+            <w:proofErr w:type="spellEnd"/>
+            <w:r>
+              <w:t xml:space="preserve"> </w:t>
+            </w:r>
+            <w:proofErr w:type="spellStart"/>
+            <w:r>
+              <w:t>chapter</w:t>
+            </w:r>
+            <w:proofErr w:type="spellEnd"/>
+            <w:r>
+              <w:t xml:space="preserve"> 1.3</w:t>
+            </w:r>
           </w:p>
         </w:tc>
         <w:tc>
@@ -404,7 +399,11 @@
     <w:sdt>
       <w:sdtPr>
         <w:rPr>
-          <w:lang w:val="nl-NL"/>
+          <w:rFonts w:asciiTheme="minorHAnsi" w:eastAsiaTheme="minorHAnsi" w:hAnsiTheme="minorHAnsi" w:cstheme="minorBidi"/>
+          <w:color w:val="auto"/>
+          <w:sz w:val="22"/>
+          <w:szCs w:val="22"/>
+          <w:lang w:val="nl-NL" w:eastAsia="en-US"/>
         </w:rPr>
         <w:id w:val="1093895522"/>
         <w:docPartObj>
@@ -414,13 +413,8 @@
       </w:sdtPr>
       <w:sdtEndPr>
         <w:rPr>
-          <w:rFonts w:asciiTheme="minorHAnsi" w:eastAsiaTheme="minorHAnsi" w:hAnsiTheme="minorHAnsi" w:cstheme="minorBidi"/>
           <w:b/>
           <w:bCs/>
-          <w:color w:val="auto"/>
-          <w:sz w:val="22"/>
-          <w:szCs w:val="22"/>
-          <w:lang w:eastAsia="en-US"/>
         </w:rPr>
       </w:sdtEndPr>
       <w:sdtContent>
@@ -854,7 +848,7 @@
                 <w:noProof/>
                 <w:webHidden/>
               </w:rPr>
-              <w:t>5</w:t>
+              <w:t>7</w:t>
             </w:r>
             <w:r>
               <w:rPr>
@@ -924,7 +918,7 @@
                 <w:noProof/>
                 <w:webHidden/>
               </w:rPr>
-              <w:t>7</w:t>
+              <w:t>9</w:t>
             </w:r>
             <w:r>
               <w:rPr>
@@ -994,7 +988,7 @@
                 <w:noProof/>
                 <w:webHidden/>
               </w:rPr>
-              <w:t>9</w:t>
+              <w:t>11</w:t>
             </w:r>
             <w:r>
               <w:rPr>
@@ -1064,7 +1058,7 @@
                 <w:noProof/>
                 <w:webHidden/>
               </w:rPr>
-              <w:t>11</w:t>
+              <w:t>13</w:t>
             </w:r>
             <w:r>
               <w:rPr>
@@ -1450,10 +1444,7 @@
         </w:numPr>
       </w:pPr>
       <w:r>
-        <w:t>Toolbeschrijving</w:t>
-      </w:r>
-      <w:r>
-        <w:t>. Wat doet de tool?, Waarvoor is de tool bedient?, Hoe gebruikt men de tool?</w:t>
+        <w:t>Toolbeschrijving. Wat doet de tool?, Waarvoor is de tool bedient?, Hoe gebruikt men de tool?</w:t>
       </w:r>
     </w:p>
     <w:p>
@@ -1712,8 +1703,306 @@
       </w:r>
     </w:p>
     <w:p/>
-    <w:p/>
-    <w:p>
+    <w:p>
+      <w:pPr>
+        <w:pStyle w:val="Kop2"/>
+      </w:pPr>
+      <w:r>
+        <w:t xml:space="preserve">Stap 1.3 </w:t>
+      </w:r>
+      <w:proofErr w:type="spellStart"/>
+      <w:r>
+        <w:t>Checking</w:t>
+      </w:r>
+      <w:proofErr w:type="spellEnd"/>
+      <w:r>
+        <w:t xml:space="preserve"> Hyperlinks in je Excel bestand</w:t>
+      </w:r>
+    </w:p>
+    <w:p>
+      <w:pPr>
+        <w:keepNext/>
+      </w:pPr>
+      <w:r>
+        <w:t xml:space="preserve">Dit stukje geldt alleen voor het volgende geval in je Excel bestand: </w:t>
+      </w:r>
+      <w:r>
+        <w:rPr>
+          <w:noProof/>
+        </w:rPr>
+        <w:drawing>
+          <wp:inline distT="0" distB="0" distL="0" distR="0" wp14:anchorId="6825046D" wp14:editId="123086D9">
+            <wp:extent cx="5731510" cy="1762760"/>
+            <wp:effectExtent l="0" t="0" r="2540" b="8890"/>
+            <wp:docPr id="17" name="Afbeelding 17" descr="Afbeelding met tekst&#10;&#10;Automatisch gegenereerde beschrijving"/>
+            <wp:cNvGraphicFramePr>
+              <a:graphicFrameLocks xmlns:a="http://schemas.openxmlformats.org/drawingml/2006/main" noChangeAspect="1"/>
+            </wp:cNvGraphicFramePr>
+            <a:graphic xmlns:a="http://schemas.openxmlformats.org/drawingml/2006/main">
+              <a:graphicData uri="http://schemas.openxmlformats.org/drawingml/2006/picture">
+                <pic:pic xmlns:pic="http://schemas.openxmlformats.org/drawingml/2006/picture">
+                  <pic:nvPicPr>
+                    <pic:cNvPr id="17" name="Afbeelding 17" descr="Afbeelding met tekst&#10;&#10;Automatisch gegenereerde beschrijving"/>
+                    <pic:cNvPicPr/>
+                  </pic:nvPicPr>
+                  <pic:blipFill>
+                    <a:blip r:embed="rId11"/>
+                    <a:stretch>
+                      <a:fillRect/>
+                    </a:stretch>
+                  </pic:blipFill>
+                  <pic:spPr>
+                    <a:xfrm>
+                      <a:off x="0" y="0"/>
+                      <a:ext cx="5731510" cy="1762760"/>
+                    </a:xfrm>
+                    <a:prstGeom prst="rect">
+                      <a:avLst/>
+                    </a:prstGeom>
+                  </pic:spPr>
+                </pic:pic>
+              </a:graphicData>
+            </a:graphic>
+          </wp:inline>
+        </w:drawing>
+      </w:r>
+    </w:p>
+    <w:p>
+      <w:pPr>
+        <w:pStyle w:val="Bijschrift"/>
+      </w:pPr>
+      <w:r>
+        <w:t>Figuur 1.3.1 Excel with new hyperlinks</w:t>
+      </w:r>
+    </w:p>
+    <w:p>
+      <w:pPr>
+        <w:keepNext/>
+      </w:pPr>
+      <w:r>
+        <w:lastRenderedPageBreak/>
+        <w:t xml:space="preserve">Dit geval </w:t>
+      </w:r>
+      <w:r>
+        <w:t xml:space="preserve">moeten we iets extra doen. Mijn programma kan nu niet zien wat de links erachter zijn. Als eerst klikken we rechtermuis knop op de hyperlink en dan hyperlink beweren or </w:t>
+      </w:r>
+      <w:proofErr w:type="spellStart"/>
+      <w:r>
+        <w:t>edit</w:t>
+      </w:r>
+      <w:proofErr w:type="spellEnd"/>
+      <w:r>
+        <w:t xml:space="preserve"> hyperlink </w:t>
+      </w:r>
+      <w:r>
+        <w:br/>
+      </w:r>
+      <w:r>
+        <w:rPr>
+          <w:noProof/>
+        </w:rPr>
+        <w:drawing>
+          <wp:inline distT="0" distB="0" distL="0" distR="0" wp14:anchorId="10C5737B" wp14:editId="4D26BD87">
+            <wp:extent cx="5731510" cy="4676775"/>
+            <wp:effectExtent l="0" t="0" r="2540" b="9525"/>
+            <wp:docPr id="18" name="Afbeelding 18"/>
+            <wp:cNvGraphicFramePr>
+              <a:graphicFrameLocks xmlns:a="http://schemas.openxmlformats.org/drawingml/2006/main" noChangeAspect="1"/>
+            </wp:cNvGraphicFramePr>
+            <a:graphic xmlns:a="http://schemas.openxmlformats.org/drawingml/2006/main">
+              <a:graphicData uri="http://schemas.openxmlformats.org/drawingml/2006/picture">
+                <pic:pic xmlns:pic="http://schemas.openxmlformats.org/drawingml/2006/picture">
+                  <pic:nvPicPr>
+                    <pic:cNvPr id="1" name=""/>
+                    <pic:cNvPicPr/>
+                  </pic:nvPicPr>
+                  <pic:blipFill>
+                    <a:blip r:embed="rId12"/>
+                    <a:stretch>
+                      <a:fillRect/>
+                    </a:stretch>
+                  </pic:blipFill>
+                  <pic:spPr>
+                    <a:xfrm>
+                      <a:off x="0" y="0"/>
+                      <a:ext cx="5731510" cy="4676775"/>
+                    </a:xfrm>
+                    <a:prstGeom prst="rect">
+                      <a:avLst/>
+                    </a:prstGeom>
+                  </pic:spPr>
+                </pic:pic>
+              </a:graphicData>
+            </a:graphic>
+          </wp:inline>
+        </w:drawing>
+      </w:r>
+    </w:p>
+    <w:p>
+      <w:pPr>
+        <w:pStyle w:val="Bijschrift"/>
+        <w:rPr>
+          <w:lang w:val="en-US"/>
+        </w:rPr>
+      </w:pPr>
+      <w:proofErr w:type="spellStart"/>
+      <w:r>
+        <w:rPr>
+          <w:lang w:val="en-US"/>
+        </w:rPr>
+        <w:t>Figuur</w:t>
+      </w:r>
+      <w:proofErr w:type="spellEnd"/>
+      <w:r>
+        <w:rPr>
+          <w:lang w:val="en-US"/>
+        </w:rPr>
+        <w:t xml:space="preserve"> 1.3.2 Excels option list</w:t>
+      </w:r>
+    </w:p>
+    <w:p>
+      <w:pPr>
+        <w:keepNext/>
+      </w:pPr>
+      <w:r>
+        <w:t>Als je dit goed d</w:t>
+      </w:r>
+      <w:r>
+        <w:t xml:space="preserve">oet krijg je het volgende scherm te zien. Hierin halen wat er in 1 staat weg. Dan klik je op okay. Oftewel de knop aangewezen door 2. Als je dit correct doet dan verschijnt nu de link </w:t>
+      </w:r>
+      <w:r>
+        <w:t xml:space="preserve">in </w:t>
+      </w:r>
+      <w:r>
+        <w:lastRenderedPageBreak/>
+        <w:t xml:space="preserve">de </w:t>
+      </w:r>
+      <w:proofErr w:type="spellStart"/>
+      <w:r>
+        <w:t>cell</w:t>
+      </w:r>
+      <w:proofErr w:type="spellEnd"/>
+      <w:r>
+        <w:t>. Z</w:t>
+      </w:r>
+      <w:r>
+        <w:t xml:space="preserve">oals je kan zien in de laatste en eerste </w:t>
+      </w:r>
+      <w:proofErr w:type="spellStart"/>
+      <w:r>
+        <w:t>coloum</w:t>
+      </w:r>
+      <w:proofErr w:type="spellEnd"/>
+      <w:r>
+        <w:t xml:space="preserve"> onder </w:t>
+      </w:r>
+      <w:proofErr w:type="spellStart"/>
+      <w:r>
+        <w:t>null</w:t>
+      </w:r>
+      <w:proofErr w:type="spellEnd"/>
+      <w:r>
+        <w:t xml:space="preserve"> in de tab </w:t>
+      </w:r>
+      <w:proofErr w:type="spellStart"/>
+      <w:r>
+        <w:t>ToolLinks</w:t>
+      </w:r>
+      <w:proofErr w:type="spellEnd"/>
+      <w:r>
+        <w:t xml:space="preserve"> </w:t>
+      </w:r>
+      <w:r>
+        <w:t xml:space="preserve">. </w:t>
+      </w:r>
+      <w:r>
+        <w:br/>
+      </w:r>
+      <w:r>
+        <w:rPr>
+          <w:noProof/>
+        </w:rPr>
+        <w:drawing>
+          <wp:inline distT="0" distB="0" distL="0" distR="0" wp14:anchorId="1D538826" wp14:editId="33ADB295">
+            <wp:extent cx="5731510" cy="2909570"/>
+            <wp:effectExtent l="0" t="0" r="2540" b="5080"/>
+            <wp:docPr id="19" name="Afbeelding 19" descr="Afbeelding met tekst&#10;&#10;Automatisch gegenereerde beschrijving"/>
+            <wp:cNvGraphicFramePr>
+              <a:graphicFrameLocks xmlns:a="http://schemas.openxmlformats.org/drawingml/2006/main" noChangeAspect="1"/>
+            </wp:cNvGraphicFramePr>
+            <a:graphic xmlns:a="http://schemas.openxmlformats.org/drawingml/2006/main">
+              <a:graphicData uri="http://schemas.openxmlformats.org/drawingml/2006/picture">
+                <pic:pic xmlns:pic="http://schemas.openxmlformats.org/drawingml/2006/picture">
+                  <pic:nvPicPr>
+                    <pic:cNvPr id="19" name="Afbeelding 19" descr="Afbeelding met tekst&#10;&#10;Automatisch gegenereerde beschrijving"/>
+                    <pic:cNvPicPr/>
+                  </pic:nvPicPr>
+                  <pic:blipFill>
+                    <a:blip r:embed="rId13"/>
+                    <a:stretch>
+                      <a:fillRect/>
+                    </a:stretch>
+                  </pic:blipFill>
+                  <pic:spPr>
+                    <a:xfrm>
+                      <a:off x="0" y="0"/>
+                      <a:ext cx="5731510" cy="2909570"/>
+                    </a:xfrm>
+                    <a:prstGeom prst="rect">
+                      <a:avLst/>
+                    </a:prstGeom>
+                  </pic:spPr>
+                </pic:pic>
+              </a:graphicData>
+            </a:graphic>
+          </wp:inline>
+        </w:drawing>
+      </w:r>
+    </w:p>
+    <w:p>
+      <w:pPr>
+        <w:pStyle w:val="Bijschrift"/>
+      </w:pPr>
+      <w:r>
+        <w:t xml:space="preserve">Figuur </w:t>
+      </w:r>
+      <w:r>
+        <w:fldChar w:fldCharType="begin"/>
+      </w:r>
+      <w:r>
+        <w:instrText xml:space="preserve"> SEQ Figuur \* ARABIC </w:instrText>
+      </w:r>
+      <w:r>
+        <w:fldChar w:fldCharType="separate"/>
+      </w:r>
+      <w:r>
+        <w:rPr>
+          <w:noProof/>
+        </w:rPr>
+        <w:t>2</w:t>
+      </w:r>
+      <w:r>
+        <w:fldChar w:fldCharType="end"/>
+      </w:r>
+      <w:r>
+        <w:t xml:space="preserve">.3.3 Excel </w:t>
+      </w:r>
+      <w:proofErr w:type="spellStart"/>
+      <w:r>
+        <w:t>edit</w:t>
+      </w:r>
+      <w:proofErr w:type="spellEnd"/>
+      <w:r>
+        <w:t xml:space="preserve"> hyperlink screen (Hou rekening dat</w:t>
+      </w:r>
+      <w:r>
+        <w:t xml:space="preserve"> het er miss net iets anders uitziet dan die van mij)</w:t>
+      </w:r>
+    </w:p>
+    <w:p>
+      <w:r>
+        <w:t>Der is een ding hier na nog te doen en dat is 1.2 opnieuw te checken. Waarom? Het kan miss zijn dat de links niet goed gescheiden stonden</w:t>
+      </w:r>
       <w:r>
         <w:br w:type="page"/>
       </w:r>
@@ -1747,7 +2036,7 @@
       <w:r>
         <w:t xml:space="preserve"> nemen van de converter: </w:t>
       </w:r>
-      <w:hyperlink r:id="rId11" w:history="1">
+      <w:hyperlink r:id="rId14" w:history="1">
         <w:r>
           <w:rPr>
             <w:rStyle w:val="Hyperlink"/>
@@ -1781,7 +2070,7 @@
                     <pic:cNvPicPr/>
                   </pic:nvPicPr>
                   <pic:blipFill>
-                    <a:blip r:embed="rId12"/>
+                    <a:blip r:embed="rId15"/>
                     <a:stretch>
                       <a:fillRect/>
                     </a:stretch>
@@ -1805,64 +2094,37 @@
     <w:p>
       <w:pPr>
         <w:pStyle w:val="Bijschrift"/>
-        <w:rPr>
-          <w:lang w:val="en-US"/>
-        </w:rPr>
-      </w:pPr>
+      </w:pPr>
+      <w:r>
+        <w:t xml:space="preserve">Figuur </w:t>
+      </w:r>
+      <w:r>
+        <w:fldChar w:fldCharType="begin"/>
+      </w:r>
+      <w:r>
+        <w:instrText xml:space="preserve"> SEQ Figuur \* ARABIC </w:instrText>
+      </w:r>
+      <w:r>
+        <w:fldChar w:fldCharType="separate"/>
+      </w:r>
+      <w:r>
+        <w:rPr>
+          <w:noProof/>
+        </w:rPr>
+        <w:t>3</w:t>
+      </w:r>
+      <w:r>
+        <w:fldChar w:fldCharType="end"/>
+      </w:r>
+      <w:r>
+        <w:t xml:space="preserve">.1 </w:t>
+      </w:r>
       <w:proofErr w:type="spellStart"/>
       <w:r>
-        <w:rPr>
-          <w:lang w:val="en-US"/>
-        </w:rPr>
-        <w:t>Figuur</w:t>
+        <w:t>Aspose</w:t>
       </w:r>
       <w:proofErr w:type="spellEnd"/>
       <w:r>
-        <w:rPr>
-          <w:lang w:val="en-US"/>
-        </w:rPr>
-        <w:t xml:space="preserve"> </w:t>
-      </w:r>
-      <w:r>
-        <w:fldChar w:fldCharType="begin"/>
-      </w:r>
-      <w:r>
-        <w:rPr>
-          <w:lang w:val="en-US"/>
-        </w:rPr>
-        <w:instrText xml:space="preserve"> SEQ Figuur \* ARABIC </w:instrText>
-      </w:r>
-      <w:r>
-        <w:fldChar w:fldCharType="separate"/>
-      </w:r>
-      <w:r>
-        <w:rPr>
-          <w:noProof/>
-          <w:lang w:val="en-US"/>
-        </w:rPr>
-        <w:t>2</w:t>
-      </w:r>
-      <w:r>
-        <w:fldChar w:fldCharType="end"/>
-      </w:r>
-      <w:r>
-        <w:rPr>
-          <w:lang w:val="en-US"/>
-        </w:rPr>
-        <w:t xml:space="preserve">.1 </w:t>
-      </w:r>
-      <w:proofErr w:type="spellStart"/>
-      <w:r>
-        <w:rPr>
-          <w:lang w:val="en-US"/>
-        </w:rPr>
-        <w:t>Aspose</w:t>
-      </w:r>
-      <w:proofErr w:type="spellEnd"/>
-      <w:r>
-        <w:rPr>
-          <w:lang w:val="en-US"/>
-        </w:rPr>
         <w:t xml:space="preserve"> Excel webpage</w:t>
       </w:r>
     </w:p>
@@ -1904,7 +2166,7 @@
                     <pic:cNvPicPr/>
                   </pic:nvPicPr>
                   <pic:blipFill>
-                    <a:blip r:embed="rId13"/>
+                    <a:blip r:embed="rId16"/>
                     <a:stretch>
                       <a:fillRect/>
                     </a:stretch>
@@ -2017,7 +2279,7 @@
                     <pic:cNvPicPr/>
                   </pic:nvPicPr>
                   <pic:blipFill>
-                    <a:blip r:embed="rId14"/>
+                    <a:blip r:embed="rId17"/>
                     <a:stretch>
                       <a:fillRect/>
                     </a:stretch>
@@ -2064,7 +2326,7 @@
                     <pic:cNvPicPr/>
                   </pic:nvPicPr>
                   <pic:blipFill>
-                    <a:blip r:embed="rId15"/>
+                    <a:blip r:embed="rId18"/>
                     <a:stretch>
                       <a:fillRect/>
                     </a:stretch>
@@ -2144,7 +2406,7 @@
                     <pic:cNvPicPr/>
                   </pic:nvPicPr>
                   <pic:blipFill>
-                    <a:blip r:embed="rId16"/>
+                    <a:blip r:embed="rId19"/>
                     <a:stretch>
                       <a:fillRect/>
                     </a:stretch>
@@ -2203,7 +2465,7 @@
           <w:noProof/>
           <w:lang w:val="en-US"/>
         </w:rPr>
-        <w:t>3</w:t>
+        <w:t>4</w:t>
       </w:r>
       <w:r>
         <w:fldChar w:fldCharType="end"/>
@@ -2265,7 +2527,7 @@
                     <pic:cNvPicPr/>
                   </pic:nvPicPr>
                   <pic:blipFill>
-                    <a:blip r:embed="rId17"/>
+                    <a:blip r:embed="rId20"/>
                     <a:stretch>
                       <a:fillRect/>
                     </a:stretch>
@@ -2319,7 +2581,7 @@
                     <pic:cNvPicPr/>
                   </pic:nvPicPr>
                   <pic:blipFill>
-                    <a:blip r:embed="rId18"/>
+                    <a:blip r:embed="rId21"/>
                     <a:stretch>
                       <a:fillRect/>
                     </a:stretch>
@@ -2432,7 +2694,7 @@
                     <pic:cNvPicPr/>
                   </pic:nvPicPr>
                   <pic:blipFill>
-                    <a:blip r:embed="rId19"/>
+                    <a:blip r:embed="rId22"/>
                     <a:stretch>
                       <a:fillRect/>
                     </a:stretch>
@@ -2494,7 +2756,7 @@
                     <pic:cNvPicPr/>
                   </pic:nvPicPr>
                   <pic:blipFill>
-                    <a:blip r:embed="rId20"/>
+                    <a:blip r:embed="rId23"/>
                     <a:stretch>
                       <a:fillRect/>
                     </a:stretch>
@@ -2564,270 +2826,6 @@
             <wp:extent cx="5731510" cy="3844925"/>
             <wp:effectExtent l="0" t="0" r="2540" b="3175"/>
             <wp:docPr id="12" name="Afbeelding 12"/>
-            <wp:cNvGraphicFramePr>
-              <a:graphicFrameLocks xmlns:a="http://schemas.openxmlformats.org/drawingml/2006/main" noChangeAspect="1"/>
-            </wp:cNvGraphicFramePr>
-            <a:graphic xmlns:a="http://schemas.openxmlformats.org/drawingml/2006/main">
-              <a:graphicData uri="http://schemas.openxmlformats.org/drawingml/2006/picture">
-                <pic:pic xmlns:pic="http://schemas.openxmlformats.org/drawingml/2006/picture">
-                  <pic:nvPicPr>
-                    <pic:cNvPr id="1" name=""/>
-                    <pic:cNvPicPr/>
-                  </pic:nvPicPr>
-                  <pic:blipFill>
-                    <a:blip r:embed="rId21"/>
-                    <a:stretch>
-                      <a:fillRect/>
-                    </a:stretch>
-                  </pic:blipFill>
-                  <pic:spPr>
-                    <a:xfrm>
-                      <a:off x="0" y="0"/>
-                      <a:ext cx="5731510" cy="3844925"/>
-                    </a:xfrm>
-                    <a:prstGeom prst="rect">
-                      <a:avLst/>
-                    </a:prstGeom>
-                  </pic:spPr>
-                </pic:pic>
-              </a:graphicData>
-            </a:graphic>
-          </wp:inline>
-        </w:drawing>
-      </w:r>
-    </w:p>
-    <w:p>
-      <w:pPr>
-        <w:rPr>
-          <w:noProof/>
-        </w:rPr>
-      </w:pPr>
-      <w:r>
-        <w:rPr>
-          <w:noProof/>
-        </w:rPr>
-        <w:t xml:space="preserve">Waarom zetten we dit hier neer. Zie het als de emmer met informatie voor de applicatie. Maak je er een spel fout of spatie teveel dan kan de applicatie crashen. Zo het is belangrijk dat dit klopt. Ook omdat de applicatie er opgebouwd is. </w:t>
-      </w:r>
-    </w:p>
-    <w:p>
-      <w:pPr>
-        <w:rPr>
-          <w:noProof/>
-        </w:rPr>
-      </w:pPr>
-      <w:r>
-        <w:rPr>
-          <w:noProof/>
-        </w:rPr>
-        <w:t xml:space="preserve">Wat we nu gaan doen is de data vanuit het begin van de stap kopieren. Dit gaan we doen op de plek waar de | staat in de afbeelding. Als je wilt meten waar dat is dan doe je achter = klikken en een spatie. Dan zit je op de goede plek </w:t>
-      </w:r>
-    </w:p>
-    <w:p>
-      <w:pPr>
-        <w:rPr>
-          <w:noProof/>
-        </w:rPr>
-      </w:pPr>
-      <w:r>
-        <w:rPr>
-          <w:noProof/>
-        </w:rPr>
-        <w:t xml:space="preserve">Vervolgs plak je de data erachter en dat is alles wat je hoeft te doen. Het bestand kan er nu als volgt uitzien dit hangt ook af van je eigen excel data: </w:t>
-      </w:r>
-    </w:p>
-    <w:p>
-      <w:r>
-        <w:rPr>
-          <w:noProof/>
-        </w:rPr>
-        <w:lastRenderedPageBreak/>
-        <w:drawing>
-          <wp:inline distT="0" distB="0" distL="0" distR="0" wp14:anchorId="1C693E2B" wp14:editId="1E3D0223">
-            <wp:extent cx="5731510" cy="3855085"/>
-            <wp:effectExtent l="0" t="0" r="2540" b="0"/>
-            <wp:docPr id="13" name="Afbeelding 13" descr="Afbeelding met tekst&#10;&#10;Automatisch gegenereerde beschrijving"/>
-            <wp:cNvGraphicFramePr>
-              <a:graphicFrameLocks xmlns:a="http://schemas.openxmlformats.org/drawingml/2006/main" noChangeAspect="1"/>
-            </wp:cNvGraphicFramePr>
-            <a:graphic xmlns:a="http://schemas.openxmlformats.org/drawingml/2006/main">
-              <a:graphicData uri="http://schemas.openxmlformats.org/drawingml/2006/picture">
-                <pic:pic xmlns:pic="http://schemas.openxmlformats.org/drawingml/2006/picture">
-                  <pic:nvPicPr>
-                    <pic:cNvPr id="13" name="Afbeelding 13" descr="Afbeelding met tekst&#10;&#10;Automatisch gegenereerde beschrijving"/>
-                    <pic:cNvPicPr/>
-                  </pic:nvPicPr>
-                  <pic:blipFill>
-                    <a:blip r:embed="rId22"/>
-                    <a:stretch>
-                      <a:fillRect/>
-                    </a:stretch>
-                  </pic:blipFill>
-                  <pic:spPr>
-                    <a:xfrm>
-                      <a:off x="0" y="0"/>
-                      <a:ext cx="5731510" cy="3855085"/>
-                    </a:xfrm>
-                    <a:prstGeom prst="rect">
-                      <a:avLst/>
-                    </a:prstGeom>
-                  </pic:spPr>
-                </pic:pic>
-              </a:graphicData>
-            </a:graphic>
-          </wp:inline>
-        </w:drawing>
-      </w:r>
-    </w:p>
-    <w:p>
-      <w:r>
-        <w:t>Nu druk je CTRL+S in het bestand en het is opgeslagen. Dat is het. De data is nu als het goed is gegaan geüpdatet in je website project</w:t>
-      </w:r>
-      <w:r>
-        <w:t xml:space="preserve"> als je klikt op refresh in je webpagina</w:t>
-      </w:r>
-      <w:r>
-        <w:t>.  Ga maar kijken. Dit bestand kan je nu ook sluiten</w:t>
-      </w:r>
-      <w:r>
-        <w:t xml:space="preserve"> en dan praat ik over </w:t>
-      </w:r>
-      <w:proofErr w:type="spellStart"/>
-      <w:r>
-        <w:t>ZorgTools.Js</w:t>
-      </w:r>
-      <w:proofErr w:type="spellEnd"/>
-    </w:p>
-    <w:p>
-      <w:pPr>
-        <w:pStyle w:val="Kop2"/>
-      </w:pPr>
-      <w:bookmarkStart w:id="8" w:name="_Toc116996664"/>
-      <w:r>
-        <w:t>Stap 3.2 Document met data</w:t>
-      </w:r>
-      <w:bookmarkEnd w:id="8"/>
-    </w:p>
-    <w:p>
-      <w:r>
-        <w:t xml:space="preserve">Het kan zijn dat het vaker voorkomt dat je de pagina wilt updaten. Tools vervallen, krijgen andere namen of raken outdated. Het kan ook voorkomen dat links niet meer werken. Aannemend dat je hier bent heb je het </w:t>
-      </w:r>
-      <w:proofErr w:type="spellStart"/>
-      <w:r>
-        <w:t>ZorgTools.Js</w:t>
-      </w:r>
-      <w:proofErr w:type="spellEnd"/>
-      <w:r>
-        <w:t xml:space="preserve"> document gevonden.</w:t>
-      </w:r>
-    </w:p>
-    <w:p>
-      <w:pPr>
-        <w:rPr>
-          <w:noProof/>
-        </w:rPr>
-      </w:pPr>
-      <w:r>
-        <w:lastRenderedPageBreak/>
-        <w:t>Als je het opent krijg je het volgende te zien:</w:t>
-      </w:r>
-      <w:r>
-        <w:rPr>
-          <w:noProof/>
-        </w:rPr>
-        <w:t xml:space="preserve"> </w:t>
-      </w:r>
-      <w:r>
-        <w:rPr>
-          <w:noProof/>
-        </w:rPr>
-        <w:drawing>
-          <wp:inline distT="0" distB="0" distL="0" distR="0" wp14:anchorId="592DA177" wp14:editId="3C106077">
-            <wp:extent cx="5731510" cy="3859530"/>
-            <wp:effectExtent l="0" t="0" r="2540" b="7620"/>
-            <wp:docPr id="14" name="Afbeelding 14" descr="Afbeelding met tekst&#10;&#10;Automatisch gegenereerde beschrijving"/>
-            <wp:cNvGraphicFramePr>
-              <a:graphicFrameLocks xmlns:a="http://schemas.openxmlformats.org/drawingml/2006/main" noChangeAspect="1"/>
-            </wp:cNvGraphicFramePr>
-            <a:graphic xmlns:a="http://schemas.openxmlformats.org/drawingml/2006/main">
-              <a:graphicData uri="http://schemas.openxmlformats.org/drawingml/2006/picture">
-                <pic:pic xmlns:pic="http://schemas.openxmlformats.org/drawingml/2006/picture">
-                  <pic:nvPicPr>
-                    <pic:cNvPr id="14" name="Afbeelding 14" descr="Afbeelding met tekst&#10;&#10;Automatisch gegenereerde beschrijving"/>
-                    <pic:cNvPicPr/>
-                  </pic:nvPicPr>
-                  <pic:blipFill>
-                    <a:blip r:embed="rId23"/>
-                    <a:stretch>
-                      <a:fillRect/>
-                    </a:stretch>
-                  </pic:blipFill>
-                  <pic:spPr>
-                    <a:xfrm>
-                      <a:off x="0" y="0"/>
-                      <a:ext cx="5731510" cy="3859530"/>
-                    </a:xfrm>
-                    <a:prstGeom prst="rect">
-                      <a:avLst/>
-                    </a:prstGeom>
-                  </pic:spPr>
-                </pic:pic>
-              </a:graphicData>
-            </a:graphic>
-          </wp:inline>
-        </w:drawing>
-      </w:r>
-    </w:p>
-    <w:p>
-      <w:pPr>
-        <w:rPr>
-          <w:noProof/>
-        </w:rPr>
-      </w:pPr>
-      <w:r>
-        <w:rPr>
-          <w:noProof/>
-        </w:rPr>
-        <w:t xml:space="preserve">Let niet op wat er in staat. We gaan namelijk het volgende doen met het document. Selecteer alles na </w:t>
-      </w:r>
-      <w:r>
-        <w:rPr>
-          <w:noProof/>
-        </w:rPr>
-        <w:t xml:space="preserve">de </w:t>
-      </w:r>
-      <w:r>
-        <w:rPr>
-          <w:b/>
-          <w:bCs/>
-          <w:noProof/>
-          <w:color w:val="FF0000"/>
-        </w:rPr>
-        <w:t xml:space="preserve">= in het document. </w:t>
-      </w:r>
-      <w:r>
-        <w:rPr>
-          <w:noProof/>
-          <w:color w:val="FF0000"/>
-        </w:rPr>
-        <w:t xml:space="preserve"> </w:t>
-      </w:r>
-      <w:r>
-        <w:rPr>
-          <w:noProof/>
-        </w:rPr>
-        <w:t xml:space="preserve">Dus alles achter de = bij zorgtooldata.  Als je het goed hebt gedaan heb je het volgende scherm voor je neus: </w:t>
-      </w:r>
-    </w:p>
-    <w:p>
-      <w:r>
-        <w:rPr>
-          <w:noProof/>
-        </w:rPr>
-        <w:drawing>
-          <wp:inline distT="0" distB="0" distL="0" distR="0" wp14:anchorId="7B119AA1" wp14:editId="53C927D3">
-            <wp:extent cx="5731510" cy="1536700"/>
-            <wp:effectExtent l="0" t="0" r="2540" b="6350"/>
-            <wp:docPr id="15" name="Afbeelding 15"/>
             <wp:cNvGraphicFramePr>
               <a:graphicFrameLocks xmlns:a="http://schemas.openxmlformats.org/drawingml/2006/main" noChangeAspect="1"/>
             </wp:cNvGraphicFramePr>
@@ -2847,6 +2845,270 @@
                   <pic:spPr>
                     <a:xfrm>
                       <a:off x="0" y="0"/>
+                      <a:ext cx="5731510" cy="3844925"/>
+                    </a:xfrm>
+                    <a:prstGeom prst="rect">
+                      <a:avLst/>
+                    </a:prstGeom>
+                  </pic:spPr>
+                </pic:pic>
+              </a:graphicData>
+            </a:graphic>
+          </wp:inline>
+        </w:drawing>
+      </w:r>
+    </w:p>
+    <w:p>
+      <w:pPr>
+        <w:rPr>
+          <w:noProof/>
+        </w:rPr>
+      </w:pPr>
+      <w:r>
+        <w:rPr>
+          <w:noProof/>
+        </w:rPr>
+        <w:t xml:space="preserve">Waarom zetten we dit hier neer. Zie het als de emmer met informatie voor de applicatie. Maak je er een spel fout of spatie teveel dan kan de applicatie crashen. Zo het is belangrijk dat dit klopt. Ook omdat de applicatie er opgebouwd is. </w:t>
+      </w:r>
+    </w:p>
+    <w:p>
+      <w:pPr>
+        <w:rPr>
+          <w:noProof/>
+        </w:rPr>
+      </w:pPr>
+      <w:r>
+        <w:rPr>
+          <w:noProof/>
+        </w:rPr>
+        <w:t xml:space="preserve">Wat we nu gaan doen is de data vanuit het begin van de stap kopieren. Dit gaan we doen op de plek waar de | staat in de afbeelding. Als je wilt meten waar dat is dan doe je achter = klikken en een spatie. Dan zit je op de goede plek </w:t>
+      </w:r>
+    </w:p>
+    <w:p>
+      <w:pPr>
+        <w:rPr>
+          <w:noProof/>
+        </w:rPr>
+      </w:pPr>
+      <w:r>
+        <w:rPr>
+          <w:noProof/>
+        </w:rPr>
+        <w:t xml:space="preserve">Vervolgs plak je de data erachter en dat is alles wat je hoeft te doen. Het bestand kan er nu als volgt uitzien dit hangt ook af van je eigen excel data: </w:t>
+      </w:r>
+    </w:p>
+    <w:p>
+      <w:r>
+        <w:rPr>
+          <w:noProof/>
+        </w:rPr>
+        <w:lastRenderedPageBreak/>
+        <w:drawing>
+          <wp:inline distT="0" distB="0" distL="0" distR="0" wp14:anchorId="1C693E2B" wp14:editId="1E3D0223">
+            <wp:extent cx="5731510" cy="3855085"/>
+            <wp:effectExtent l="0" t="0" r="2540" b="0"/>
+            <wp:docPr id="13" name="Afbeelding 13" descr="Afbeelding met tekst&#10;&#10;Automatisch gegenereerde beschrijving"/>
+            <wp:cNvGraphicFramePr>
+              <a:graphicFrameLocks xmlns:a="http://schemas.openxmlformats.org/drawingml/2006/main" noChangeAspect="1"/>
+            </wp:cNvGraphicFramePr>
+            <a:graphic xmlns:a="http://schemas.openxmlformats.org/drawingml/2006/main">
+              <a:graphicData uri="http://schemas.openxmlformats.org/drawingml/2006/picture">
+                <pic:pic xmlns:pic="http://schemas.openxmlformats.org/drawingml/2006/picture">
+                  <pic:nvPicPr>
+                    <pic:cNvPr id="13" name="Afbeelding 13" descr="Afbeelding met tekst&#10;&#10;Automatisch gegenereerde beschrijving"/>
+                    <pic:cNvPicPr/>
+                  </pic:nvPicPr>
+                  <pic:blipFill>
+                    <a:blip r:embed="rId25"/>
+                    <a:stretch>
+                      <a:fillRect/>
+                    </a:stretch>
+                  </pic:blipFill>
+                  <pic:spPr>
+                    <a:xfrm>
+                      <a:off x="0" y="0"/>
+                      <a:ext cx="5731510" cy="3855085"/>
+                    </a:xfrm>
+                    <a:prstGeom prst="rect">
+                      <a:avLst/>
+                    </a:prstGeom>
+                  </pic:spPr>
+                </pic:pic>
+              </a:graphicData>
+            </a:graphic>
+          </wp:inline>
+        </w:drawing>
+      </w:r>
+    </w:p>
+    <w:p>
+      <w:r>
+        <w:t>Nu druk je CTRL+S in het bestand en het is opgeslagen. Dat is het. De data is nu als het goed is gegaan geüpdatet in je website project</w:t>
+      </w:r>
+      <w:r>
+        <w:t xml:space="preserve"> als je klikt op refresh in je webpagina</w:t>
+      </w:r>
+      <w:r>
+        <w:t>.  Ga maar kijken. Dit bestand kan je nu ook sluiten</w:t>
+      </w:r>
+      <w:r>
+        <w:t xml:space="preserve"> en dan praat ik over </w:t>
+      </w:r>
+      <w:proofErr w:type="spellStart"/>
+      <w:r>
+        <w:t>ZorgTools.Js</w:t>
+      </w:r>
+      <w:proofErr w:type="spellEnd"/>
+    </w:p>
+    <w:p>
+      <w:pPr>
+        <w:pStyle w:val="Kop2"/>
+      </w:pPr>
+      <w:bookmarkStart w:id="8" w:name="_Toc116996664"/>
+      <w:r>
+        <w:t>Stap 3.2 Document met data</w:t>
+      </w:r>
+      <w:bookmarkEnd w:id="8"/>
+    </w:p>
+    <w:p>
+      <w:r>
+        <w:t xml:space="preserve">Het kan zijn dat het vaker voorkomt dat je de pagina wilt updaten. Tools vervallen, krijgen andere namen of raken outdated. Het kan ook voorkomen dat links niet meer werken. Aannemend dat je hier bent heb je het </w:t>
+      </w:r>
+      <w:proofErr w:type="spellStart"/>
+      <w:r>
+        <w:t>ZorgTools.Js</w:t>
+      </w:r>
+      <w:proofErr w:type="spellEnd"/>
+      <w:r>
+        <w:t xml:space="preserve"> document gevonden.</w:t>
+      </w:r>
+    </w:p>
+    <w:p>
+      <w:pPr>
+        <w:rPr>
+          <w:noProof/>
+        </w:rPr>
+      </w:pPr>
+      <w:r>
+        <w:lastRenderedPageBreak/>
+        <w:t>Als je het opent krijg je het volgende te zien:</w:t>
+      </w:r>
+      <w:r>
+        <w:rPr>
+          <w:noProof/>
+        </w:rPr>
+        <w:t xml:space="preserve"> </w:t>
+      </w:r>
+      <w:r>
+        <w:rPr>
+          <w:noProof/>
+        </w:rPr>
+        <w:drawing>
+          <wp:inline distT="0" distB="0" distL="0" distR="0" wp14:anchorId="592DA177" wp14:editId="3C106077">
+            <wp:extent cx="5731510" cy="3859530"/>
+            <wp:effectExtent l="0" t="0" r="2540" b="7620"/>
+            <wp:docPr id="14" name="Afbeelding 14" descr="Afbeelding met tekst&#10;&#10;Automatisch gegenereerde beschrijving"/>
+            <wp:cNvGraphicFramePr>
+              <a:graphicFrameLocks xmlns:a="http://schemas.openxmlformats.org/drawingml/2006/main" noChangeAspect="1"/>
+            </wp:cNvGraphicFramePr>
+            <a:graphic xmlns:a="http://schemas.openxmlformats.org/drawingml/2006/main">
+              <a:graphicData uri="http://schemas.openxmlformats.org/drawingml/2006/picture">
+                <pic:pic xmlns:pic="http://schemas.openxmlformats.org/drawingml/2006/picture">
+                  <pic:nvPicPr>
+                    <pic:cNvPr id="14" name="Afbeelding 14" descr="Afbeelding met tekst&#10;&#10;Automatisch gegenereerde beschrijving"/>
+                    <pic:cNvPicPr/>
+                  </pic:nvPicPr>
+                  <pic:blipFill>
+                    <a:blip r:embed="rId26"/>
+                    <a:stretch>
+                      <a:fillRect/>
+                    </a:stretch>
+                  </pic:blipFill>
+                  <pic:spPr>
+                    <a:xfrm>
+                      <a:off x="0" y="0"/>
+                      <a:ext cx="5731510" cy="3859530"/>
+                    </a:xfrm>
+                    <a:prstGeom prst="rect">
+                      <a:avLst/>
+                    </a:prstGeom>
+                  </pic:spPr>
+                </pic:pic>
+              </a:graphicData>
+            </a:graphic>
+          </wp:inline>
+        </w:drawing>
+      </w:r>
+    </w:p>
+    <w:p>
+      <w:pPr>
+        <w:rPr>
+          <w:noProof/>
+        </w:rPr>
+      </w:pPr>
+      <w:r>
+        <w:rPr>
+          <w:noProof/>
+        </w:rPr>
+        <w:t xml:space="preserve">Let niet op wat er in staat. We gaan namelijk het volgende doen met het document. Selecteer alles na </w:t>
+      </w:r>
+      <w:r>
+        <w:rPr>
+          <w:noProof/>
+        </w:rPr>
+        <w:t xml:space="preserve">de </w:t>
+      </w:r>
+      <w:r>
+        <w:rPr>
+          <w:b/>
+          <w:bCs/>
+          <w:noProof/>
+          <w:color w:val="FF0000"/>
+        </w:rPr>
+        <w:t xml:space="preserve">= in het document. </w:t>
+      </w:r>
+      <w:r>
+        <w:rPr>
+          <w:noProof/>
+          <w:color w:val="FF0000"/>
+        </w:rPr>
+        <w:t xml:space="preserve"> </w:t>
+      </w:r>
+      <w:r>
+        <w:rPr>
+          <w:noProof/>
+        </w:rPr>
+        <w:t xml:space="preserve">Dus alles achter de = bij zorgtooldata.  Als je het goed hebt gedaan heb je het volgende scherm voor je neus: </w:t>
+      </w:r>
+    </w:p>
+    <w:p>
+      <w:r>
+        <w:rPr>
+          <w:noProof/>
+        </w:rPr>
+        <w:drawing>
+          <wp:inline distT="0" distB="0" distL="0" distR="0" wp14:anchorId="7B119AA1" wp14:editId="53C927D3">
+            <wp:extent cx="5731510" cy="1536700"/>
+            <wp:effectExtent l="0" t="0" r="2540" b="6350"/>
+            <wp:docPr id="15" name="Afbeelding 15"/>
+            <wp:cNvGraphicFramePr>
+              <a:graphicFrameLocks xmlns:a="http://schemas.openxmlformats.org/drawingml/2006/main" noChangeAspect="1"/>
+            </wp:cNvGraphicFramePr>
+            <a:graphic xmlns:a="http://schemas.openxmlformats.org/drawingml/2006/main">
+              <a:graphicData uri="http://schemas.openxmlformats.org/drawingml/2006/picture">
+                <pic:pic xmlns:pic="http://schemas.openxmlformats.org/drawingml/2006/picture">
+                  <pic:nvPicPr>
+                    <pic:cNvPr id="1" name=""/>
+                    <pic:cNvPicPr/>
+                  </pic:nvPicPr>
+                  <pic:blipFill>
+                    <a:blip r:embed="rId27"/>
+                    <a:stretch>
+                      <a:fillRect/>
+                    </a:stretch>
+                  </pic:blipFill>
+                  <pic:spPr>
+                    <a:xfrm>
+                      <a:off x="0" y="0"/>
                       <a:ext cx="5731510" cy="1536700"/>
                     </a:xfrm>
                     <a:prstGeom prst="rect">
@@ -2903,7 +3165,7 @@
                     <pic:cNvPicPr/>
                   </pic:nvPicPr>
                   <pic:blipFill>
-                    <a:blip r:embed="rId25"/>
+                    <a:blip r:embed="rId28"/>
                     <a:stretch>
                       <a:fillRect/>
                     </a:stretch>
@@ -2938,7 +3200,7 @@
       </w:r>
     </w:p>
     <w:sectPr>
-      <w:footerReference w:type="default" r:id="rId26"/>
+      <w:footerReference w:type="default" r:id="rId29"/>
       <w:pgSz w:w="11906" w:h="16838"/>
       <w:pgMar w:top="1440" w:right="1440" w:bottom="1440" w:left="1440" w:header="708" w:footer="708" w:gutter="0"/>
       <w:cols w:space="708"/>
@@ -2949,7 +3211,7 @@
 </file>
 
 <file path=word/endnotes.xml><?xml version="1.0" encoding="utf-8"?>
-<w:endnotes xmlns:wpc="http://schemas.microsoft.com/office/word/2010/wordprocessingCanvas" xmlns:cx="http://schemas.microsoft.com/office/drawing/2014/chartex" xmlns:cx1="http://schemas.microsoft.com/office/drawing/2015/9/8/chartex" xmlns:cx2="http://schemas.microsoft.com/office/drawing/2015/10/21/chartex" xmlns:cx3="http://schemas.microsoft.com/office/drawing/2016/5/9/chartex" xmlns:cx4="http://schemas.microsoft.com/office/drawing/2016/5/10/chartex" xmlns:cx5="http://schemas.microsoft.com/office/drawing/2016/5/11/chartex" xmlns:cx6="http://schemas.microsoft.com/office/drawing/2016/5/12/chartex" xmlns:cx7="http://schemas.microsoft.com/office/drawing/2016/5/13/chartex" xmlns:cx8="http://schemas.microsoft.com/office/drawing/2016/5/14/chartex" xmlns:mc="http://schemas.openxmlformats.org/markup-compatibility/2006" xmlns:aink="http://schemas.microsoft.com/office/drawing/2016/ink" xmlns:am3d="http://schemas.microsoft.com/office/drawing/2017/model3d" xmlns:o="urn:schemas-microsoft-com:office:office" xmlns:r="http://schemas.openxmlformats.org/officeDocument/2006/relationships" xmlns:m="http://schemas.openxmlformats.org/officeDocument/2006/math" xmlns:v="urn:schemas-microsoft-com:vml" xmlns:wp14="http://schemas.microsoft.com/office/word/2010/wordprocessingDrawing" xmlns:wp="http://schemas.openxmlformats.org/drawingml/2006/wordprocessingDrawing" xmlns:w10="urn:schemas-microsoft-com:office:word" xmlns:w="http://schemas.openxmlformats.org/wordprocessingml/2006/main" xmlns:w14="http://schemas.microsoft.com/office/word/2010/wordml" xmlns:w15="http://schemas.microsoft.com/office/word/2012/wordml" xmlns:w16cex="http://schemas.microsoft.com/office/word/2018/wordml/cex" xmlns:w16cid="http://schemas.microsoft.com/office/word/2016/wordml/cid" xmlns:w16="http://schemas.microsoft.com/office/word/2018/wordml" xmlns:w16sdtdh="http://schemas.microsoft.com/office/word/2020/wordml/sdtdatahash" xmlns:w16se="http://schemas.microsoft.com/office/word/2015/wordml/symex" xmlns:wpg="http://schemas.microsoft.com/office/word/2010/wordprocessingGroup" xmlns:wpi="http://schemas.microsoft.com/office/word/2010/wordprocessingInk" xmlns:wne="http://schemas.microsoft.com/office/word/2006/wordml" xmlns:wps="http://schemas.microsoft.com/office/word/2010/wordprocessingShape" mc:Ignorable="w14 w15 w16se w16cid w16 w16cex w16sdtdh wp14">
+<w:endnotes xmlns:wpc="http://schemas.microsoft.com/office/word/2010/wordprocessingCanvas" xmlns:cx="http://schemas.microsoft.com/office/drawing/2014/chartex" xmlns:cx1="http://schemas.microsoft.com/office/drawing/2015/9/8/chartex" xmlns:cx2="http://schemas.microsoft.com/office/drawing/2015/10/21/chartex" xmlns:cx3="http://schemas.microsoft.com/office/drawing/2016/5/9/chartex" xmlns:cx4="http://schemas.microsoft.com/office/drawing/2016/5/10/chartex" xmlns:cx5="http://schemas.microsoft.com/office/drawing/2016/5/11/chartex" xmlns:cx6="http://schemas.microsoft.com/office/drawing/2016/5/12/chartex" xmlns:cx7="http://schemas.microsoft.com/office/drawing/2016/5/13/chartex" xmlns:cx8="http://schemas.microsoft.com/office/drawing/2016/5/14/chartex" xmlns:mc="http://schemas.openxmlformats.org/markup-compatibility/2006" xmlns:aink="http://schemas.microsoft.com/office/drawing/2016/ink" xmlns:am3d="http://schemas.microsoft.com/office/drawing/2017/model3d" xmlns:o="urn:schemas-microsoft-com:office:office" xmlns:oel="http://schemas.microsoft.com/office/2019/extlst" xmlns:r="http://schemas.openxmlformats.org/officeDocument/2006/relationships" xmlns:m="http://schemas.openxmlformats.org/officeDocument/2006/math" xmlns:v="urn:schemas-microsoft-com:vml" xmlns:wp14="http://schemas.microsoft.com/office/word/2010/wordprocessingDrawing" xmlns:wp="http://schemas.openxmlformats.org/drawingml/2006/wordprocessingDrawing" xmlns:w10="urn:schemas-microsoft-com:office:word" xmlns:w="http://schemas.openxmlformats.org/wordprocessingml/2006/main" xmlns:w14="http://schemas.microsoft.com/office/word/2010/wordml" xmlns:w15="http://schemas.microsoft.com/office/word/2012/wordml" xmlns:w16cex="http://schemas.microsoft.com/office/word/2018/wordml/cex" xmlns:w16cid="http://schemas.microsoft.com/office/word/2016/wordml/cid" xmlns:w16="http://schemas.microsoft.com/office/word/2018/wordml" xmlns:w16sdtdh="http://schemas.microsoft.com/office/word/2020/wordml/sdtdatahash" xmlns:w16se="http://schemas.microsoft.com/office/word/2015/wordml/symex" xmlns:wpg="http://schemas.microsoft.com/office/word/2010/wordprocessingGroup" xmlns:wpi="http://schemas.microsoft.com/office/word/2010/wordprocessingInk" xmlns:wne="http://schemas.microsoft.com/office/word/2006/wordml" xmlns:wps="http://schemas.microsoft.com/office/word/2010/wordprocessingShape" mc:Ignorable="w14 w15 w16se w16cid w16 w16cex w16sdtdh wp14">
   <w:endnote w:type="separator" w:id="-1">
     <w:p>
       <w:pPr>
@@ -2974,7 +3236,7 @@
 </file>
 
 <file path=word/footer1.xml><?xml version="1.0" encoding="utf-8"?>
-<w:ftr xmlns:wpc="http://schemas.microsoft.com/office/word/2010/wordprocessingCanvas" xmlns:cx="http://schemas.microsoft.com/office/drawing/2014/chartex" xmlns:cx1="http://schemas.microsoft.com/office/drawing/2015/9/8/chartex" xmlns:cx2="http://schemas.microsoft.com/office/drawing/2015/10/21/chartex" xmlns:cx3="http://schemas.microsoft.com/office/drawing/2016/5/9/chartex" xmlns:cx4="http://schemas.microsoft.com/office/drawing/2016/5/10/chartex" xmlns:cx5="http://schemas.microsoft.com/office/drawing/2016/5/11/chartex" xmlns:cx6="http://schemas.microsoft.com/office/drawing/2016/5/12/chartex" xmlns:cx7="http://schemas.microsoft.com/office/drawing/2016/5/13/chartex" xmlns:cx8="http://schemas.microsoft.com/office/drawing/2016/5/14/chartex" xmlns:mc="http://schemas.openxmlformats.org/markup-compatibility/2006" xmlns:aink="http://schemas.microsoft.com/office/drawing/2016/ink" xmlns:am3d="http://schemas.microsoft.com/office/drawing/2017/model3d" xmlns:o="urn:schemas-microsoft-com:office:office" xmlns:r="http://schemas.openxmlformats.org/officeDocument/2006/relationships" xmlns:m="http://schemas.openxmlformats.org/officeDocument/2006/math" xmlns:v="urn:schemas-microsoft-com:vml" xmlns:wp14="http://schemas.microsoft.com/office/word/2010/wordprocessingDrawing" xmlns:wp="http://schemas.openxmlformats.org/drawingml/2006/wordprocessingDrawing" xmlns:w10="urn:schemas-microsoft-com:office:word" xmlns:w="http://schemas.openxmlformats.org/wordprocessingml/2006/main" xmlns:w14="http://schemas.microsoft.com/office/word/2010/wordml" xmlns:w15="http://schemas.microsoft.com/office/word/2012/wordml" xmlns:w16cex="http://schemas.microsoft.com/office/word/2018/wordml/cex" xmlns:w16cid="http://schemas.microsoft.com/office/word/2016/wordml/cid" xmlns:w16="http://schemas.microsoft.com/office/word/2018/wordml" xmlns:w16sdtdh="http://schemas.microsoft.com/office/word/2020/wordml/sdtdatahash" xmlns:w16se="http://schemas.microsoft.com/office/word/2015/wordml/symex" xmlns:wpg="http://schemas.microsoft.com/office/word/2010/wordprocessingGroup" xmlns:wpi="http://schemas.microsoft.com/office/word/2010/wordprocessingInk" xmlns:wne="http://schemas.microsoft.com/office/word/2006/wordml" xmlns:wps="http://schemas.microsoft.com/office/word/2010/wordprocessingShape" mc:Ignorable="w14 w15 w16se w16cid w16 w16cex w16sdtdh wp14">
+<w:ftr xmlns:wpc="http://schemas.microsoft.com/office/word/2010/wordprocessingCanvas" xmlns:cx="http://schemas.microsoft.com/office/drawing/2014/chartex" xmlns:cx1="http://schemas.microsoft.com/office/drawing/2015/9/8/chartex" xmlns:cx2="http://schemas.microsoft.com/office/drawing/2015/10/21/chartex" xmlns:cx3="http://schemas.microsoft.com/office/drawing/2016/5/9/chartex" xmlns:cx4="http://schemas.microsoft.com/office/drawing/2016/5/10/chartex" xmlns:cx5="http://schemas.microsoft.com/office/drawing/2016/5/11/chartex" xmlns:cx6="http://schemas.microsoft.com/office/drawing/2016/5/12/chartex" xmlns:cx7="http://schemas.microsoft.com/office/drawing/2016/5/13/chartex" xmlns:cx8="http://schemas.microsoft.com/office/drawing/2016/5/14/chartex" xmlns:mc="http://schemas.openxmlformats.org/markup-compatibility/2006" xmlns:aink="http://schemas.microsoft.com/office/drawing/2016/ink" xmlns:am3d="http://schemas.microsoft.com/office/drawing/2017/model3d" xmlns:o="urn:schemas-microsoft-com:office:office" xmlns:oel="http://schemas.microsoft.com/office/2019/extlst" xmlns:r="http://schemas.openxmlformats.org/officeDocument/2006/relationships" xmlns:m="http://schemas.openxmlformats.org/officeDocument/2006/math" xmlns:v="urn:schemas-microsoft-com:vml" xmlns:wp14="http://schemas.microsoft.com/office/word/2010/wordprocessingDrawing" xmlns:wp="http://schemas.openxmlformats.org/drawingml/2006/wordprocessingDrawing" xmlns:w10="urn:schemas-microsoft-com:office:word" xmlns:w="http://schemas.openxmlformats.org/wordprocessingml/2006/main" xmlns:w14="http://schemas.microsoft.com/office/word/2010/wordml" xmlns:w15="http://schemas.microsoft.com/office/word/2012/wordml" xmlns:w16cex="http://schemas.microsoft.com/office/word/2018/wordml/cex" xmlns:w16cid="http://schemas.microsoft.com/office/word/2016/wordml/cid" xmlns:w16="http://schemas.microsoft.com/office/word/2018/wordml" xmlns:w16sdtdh="http://schemas.microsoft.com/office/word/2020/wordml/sdtdatahash" xmlns:w16se="http://schemas.microsoft.com/office/word/2015/wordml/symex" xmlns:wpg="http://schemas.microsoft.com/office/word/2010/wordprocessingGroup" xmlns:wpi="http://schemas.microsoft.com/office/word/2010/wordprocessingInk" xmlns:wne="http://schemas.microsoft.com/office/word/2006/wordml" xmlns:wps="http://schemas.microsoft.com/office/word/2010/wordprocessingShape" mc:Ignorable="w14 w15 w16se w16cid w16 w16cex w16sdtdh wp14">
   <w:sdt>
     <w:sdtPr>
       <w:id w:val="1291866582"/>
@@ -3019,7 +3281,7 @@
 </file>
 
 <file path=word/footnotes.xml><?xml version="1.0" encoding="utf-8"?>
-<w:footnotes xmlns:wpc="http://schemas.microsoft.com/office/word/2010/wordprocessingCanvas" xmlns:cx="http://schemas.microsoft.com/office/drawing/2014/chartex" xmlns:cx1="http://schemas.microsoft.com/office/drawing/2015/9/8/chartex" xmlns:cx2="http://schemas.microsoft.com/office/drawing/2015/10/21/chartex" xmlns:cx3="http://schemas.microsoft.com/office/drawing/2016/5/9/chartex" xmlns:cx4="http://schemas.microsoft.com/office/drawing/2016/5/10/chartex" xmlns:cx5="http://schemas.microsoft.com/office/drawing/2016/5/11/chartex" xmlns:cx6="http://schemas.microsoft.com/office/drawing/2016/5/12/chartex" xmlns:cx7="http://schemas.microsoft.com/office/drawing/2016/5/13/chartex" xmlns:cx8="http://schemas.microsoft.com/office/drawing/2016/5/14/chartex" xmlns:mc="http://schemas.openxmlformats.org/markup-compatibility/2006" xmlns:aink="http://schemas.microsoft.com/office/drawing/2016/ink" xmlns:am3d="http://schemas.microsoft.com/office/drawing/2017/model3d" xmlns:o="urn:schemas-microsoft-com:office:office" xmlns:r="http://schemas.openxmlformats.org/officeDocument/2006/relationships" xmlns:m="http://schemas.openxmlformats.org/officeDocument/2006/math" xmlns:v="urn:schemas-microsoft-com:vml" xmlns:wp14="http://schemas.microsoft.com/office/word/2010/wordprocessingDrawing" xmlns:wp="http://schemas.openxmlformats.org/drawingml/2006/wordprocessingDrawing" xmlns:w10="urn:schemas-microsoft-com:office:word" xmlns:w="http://schemas.openxmlformats.org/wordprocessingml/2006/main" xmlns:w14="http://schemas.microsoft.com/office/word/2010/wordml" xmlns:w15="http://schemas.microsoft.com/office/word/2012/wordml" xmlns:w16cex="http://schemas.microsoft.com/office/word/2018/wordml/cex" xmlns:w16cid="http://schemas.microsoft.com/office/word/2016/wordml/cid" xmlns:w16="http://schemas.microsoft.com/office/word/2018/wordml" xmlns:w16sdtdh="http://schemas.microsoft.com/office/word/2020/wordml/sdtdatahash" xmlns:w16se="http://schemas.microsoft.com/office/word/2015/wordml/symex" xmlns:wpg="http://schemas.microsoft.com/office/word/2010/wordprocessingGroup" xmlns:wpi="http://schemas.microsoft.com/office/word/2010/wordprocessingInk" xmlns:wne="http://schemas.microsoft.com/office/word/2006/wordml" xmlns:wps="http://schemas.microsoft.com/office/word/2010/wordprocessingShape" mc:Ignorable="w14 w15 w16se w16cid w16 w16cex w16sdtdh wp14">
+<w:footnotes xmlns:wpc="http://schemas.microsoft.com/office/word/2010/wordprocessingCanvas" xmlns:cx="http://schemas.microsoft.com/office/drawing/2014/chartex" xmlns:cx1="http://schemas.microsoft.com/office/drawing/2015/9/8/chartex" xmlns:cx2="http://schemas.microsoft.com/office/drawing/2015/10/21/chartex" xmlns:cx3="http://schemas.microsoft.com/office/drawing/2016/5/9/chartex" xmlns:cx4="http://schemas.microsoft.com/office/drawing/2016/5/10/chartex" xmlns:cx5="http://schemas.microsoft.com/office/drawing/2016/5/11/chartex" xmlns:cx6="http://schemas.microsoft.com/office/drawing/2016/5/12/chartex" xmlns:cx7="http://schemas.microsoft.com/office/drawing/2016/5/13/chartex" xmlns:cx8="http://schemas.microsoft.com/office/drawing/2016/5/14/chartex" xmlns:mc="http://schemas.openxmlformats.org/markup-compatibility/2006" xmlns:aink="http://schemas.microsoft.com/office/drawing/2016/ink" xmlns:am3d="http://schemas.microsoft.com/office/drawing/2017/model3d" xmlns:o="urn:schemas-microsoft-com:office:office" xmlns:oel="http://schemas.microsoft.com/office/2019/extlst" xmlns:r="http://schemas.openxmlformats.org/officeDocument/2006/relationships" xmlns:m="http://schemas.openxmlformats.org/officeDocument/2006/math" xmlns:v="urn:schemas-microsoft-com:vml" xmlns:wp14="http://schemas.microsoft.com/office/word/2010/wordprocessingDrawing" xmlns:wp="http://schemas.openxmlformats.org/drawingml/2006/wordprocessingDrawing" xmlns:w10="urn:schemas-microsoft-com:office:word" xmlns:w="http://schemas.openxmlformats.org/wordprocessingml/2006/main" xmlns:w14="http://schemas.microsoft.com/office/word/2010/wordml" xmlns:w15="http://schemas.microsoft.com/office/word/2012/wordml" xmlns:w16cex="http://schemas.microsoft.com/office/word/2018/wordml/cex" xmlns:w16cid="http://schemas.microsoft.com/office/word/2016/wordml/cid" xmlns:w16="http://schemas.microsoft.com/office/word/2018/wordml" xmlns:w16sdtdh="http://schemas.microsoft.com/office/word/2020/wordml/sdtdatahash" xmlns:w16se="http://schemas.microsoft.com/office/word/2015/wordml/symex" xmlns:wpg="http://schemas.microsoft.com/office/word/2010/wordprocessingGroup" xmlns:wpi="http://schemas.microsoft.com/office/word/2010/wordprocessingInk" xmlns:wne="http://schemas.microsoft.com/office/word/2006/wordml" xmlns:wps="http://schemas.microsoft.com/office/word/2010/wordprocessingShape" mc:Ignorable="w14 w15 w16se w16cid w16 w16cex w16sdtdh wp14">
   <w:footnote w:type="separator" w:id="-1">
     <w:p>
       <w:pPr>
@@ -3044,7 +3306,7 @@
 </file>
 
 <file path=word/numbering.xml><?xml version="1.0" encoding="utf-8"?>
-<w:numbering xmlns:wpc="http://schemas.microsoft.com/office/word/2010/wordprocessingCanvas" xmlns:cx="http://schemas.microsoft.com/office/drawing/2014/chartex" xmlns:cx1="http://schemas.microsoft.com/office/drawing/2015/9/8/chartex" xmlns:cx2="http://schemas.microsoft.com/office/drawing/2015/10/21/chartex" xmlns:cx3="http://schemas.microsoft.com/office/drawing/2016/5/9/chartex" xmlns:cx4="http://schemas.microsoft.com/office/drawing/2016/5/10/chartex" xmlns:cx5="http://schemas.microsoft.com/office/drawing/2016/5/11/chartex" xmlns:cx6="http://schemas.microsoft.com/office/drawing/2016/5/12/chartex" xmlns:cx7="http://schemas.microsoft.com/office/drawing/2016/5/13/chartex" xmlns:cx8="http://schemas.microsoft.com/office/drawing/2016/5/14/chartex" xmlns:mc="http://schemas.openxmlformats.org/markup-compatibility/2006" xmlns:aink="http://schemas.microsoft.com/office/drawing/2016/ink" xmlns:am3d="http://schemas.microsoft.com/office/drawing/2017/model3d" xmlns:o="urn:schemas-microsoft-com:office:office" xmlns:r="http://schemas.openxmlformats.org/officeDocument/2006/relationships" xmlns:m="http://schemas.openxmlformats.org/officeDocument/2006/math" xmlns:v="urn:schemas-microsoft-com:vml" xmlns:wp14="http://schemas.microsoft.com/office/word/2010/wordprocessingDrawing" xmlns:wp="http://schemas.openxmlformats.org/drawingml/2006/wordprocessingDrawing" xmlns:w10="urn:schemas-microsoft-com:office:word" xmlns:w="http://schemas.openxmlformats.org/wordprocessingml/2006/main" xmlns:w14="http://schemas.microsoft.com/office/word/2010/wordml" xmlns:w15="http://schemas.microsoft.com/office/word/2012/wordml" xmlns:w16cex="http://schemas.microsoft.com/office/word/2018/wordml/cex" xmlns:w16cid="http://schemas.microsoft.com/office/word/2016/wordml/cid" xmlns:w16="http://schemas.microsoft.com/office/word/2018/wordml" xmlns:w16sdtdh="http://schemas.microsoft.com/office/word/2020/wordml/sdtdatahash" xmlns:w16se="http://schemas.microsoft.com/office/word/2015/wordml/symex" xmlns:wpg="http://schemas.microsoft.com/office/word/2010/wordprocessingGroup" xmlns:wpi="http://schemas.microsoft.com/office/word/2010/wordprocessingInk" xmlns:wne="http://schemas.microsoft.com/office/word/2006/wordml" xmlns:wps="http://schemas.microsoft.com/office/word/2010/wordprocessingShape" mc:Ignorable="w14 w15 w16se w16cid w16 w16cex w16sdtdh wp14">
+<w:numbering xmlns:wpc="http://schemas.microsoft.com/office/word/2010/wordprocessingCanvas" xmlns:cx="http://schemas.microsoft.com/office/drawing/2014/chartex" xmlns:cx1="http://schemas.microsoft.com/office/drawing/2015/9/8/chartex" xmlns:cx2="http://schemas.microsoft.com/office/drawing/2015/10/21/chartex" xmlns:cx3="http://schemas.microsoft.com/office/drawing/2016/5/9/chartex" xmlns:cx4="http://schemas.microsoft.com/office/drawing/2016/5/10/chartex" xmlns:cx5="http://schemas.microsoft.com/office/drawing/2016/5/11/chartex" xmlns:cx6="http://schemas.microsoft.com/office/drawing/2016/5/12/chartex" xmlns:cx7="http://schemas.microsoft.com/office/drawing/2016/5/13/chartex" xmlns:cx8="http://schemas.microsoft.com/office/drawing/2016/5/14/chartex" xmlns:mc="http://schemas.openxmlformats.org/markup-compatibility/2006" xmlns:aink="http://schemas.microsoft.com/office/drawing/2016/ink" xmlns:am3d="http://schemas.microsoft.com/office/drawing/2017/model3d" xmlns:o="urn:schemas-microsoft-com:office:office" xmlns:oel="http://schemas.microsoft.com/office/2019/extlst" xmlns:r="http://schemas.openxmlformats.org/officeDocument/2006/relationships" xmlns:m="http://schemas.openxmlformats.org/officeDocument/2006/math" xmlns:v="urn:schemas-microsoft-com:vml" xmlns:wp14="http://schemas.microsoft.com/office/word/2010/wordprocessingDrawing" xmlns:wp="http://schemas.openxmlformats.org/drawingml/2006/wordprocessingDrawing" xmlns:w10="urn:schemas-microsoft-com:office:word" xmlns:w="http://schemas.openxmlformats.org/wordprocessingml/2006/main" xmlns:w14="http://schemas.microsoft.com/office/word/2010/wordml" xmlns:w15="http://schemas.microsoft.com/office/word/2012/wordml" xmlns:w16cex="http://schemas.microsoft.com/office/word/2018/wordml/cex" xmlns:w16cid="http://schemas.microsoft.com/office/word/2016/wordml/cid" xmlns:w16="http://schemas.microsoft.com/office/word/2018/wordml" xmlns:w16sdtdh="http://schemas.microsoft.com/office/word/2020/wordml/sdtdatahash" xmlns:w16se="http://schemas.microsoft.com/office/word/2015/wordml/symex" xmlns:wpg="http://schemas.microsoft.com/office/word/2010/wordprocessingGroup" xmlns:wpi="http://schemas.microsoft.com/office/word/2010/wordprocessingInk" xmlns:wne="http://schemas.microsoft.com/office/word/2006/wordml" xmlns:wps="http://schemas.microsoft.com/office/word/2010/wordprocessingShape" mc:Ignorable="w14 w15 w16se w16cid w16 w16cex w16sdtdh wp14">
   <w:abstractNum w:abstractNumId="0" w15:restartNumberingAfterBreak="0">
     <w:nsid w:val="080F5A92"/>
     <w:multiLevelType w:val="hybridMultilevel"/>
@@ -3134,7 +3396,7 @@
       </w:pPr>
     </w:lvl>
   </w:abstractNum>
-  <w:num w:numId="1">
+  <w:num w:numId="1" w16cid:durableId="937642366">
     <w:abstractNumId w:val="0"/>
   </w:num>
 </w:numbering>

</xml_diff>

<commit_message>
Added the stickmenu and made some changes
</commit_message>
<xml_diff>
--- a/Handleiding.docx
+++ b/Handleiding.docx
@@ -347,16 +347,10 @@
             <w:cnfStyle w:val="001000000000" w:firstRow="0" w:lastRow="0" w:firstColumn="1" w:lastColumn="0" w:oddVBand="0" w:evenVBand="0" w:oddHBand="0" w:evenHBand="0" w:firstRowFirstColumn="0" w:firstRowLastColumn="0" w:lastRowFirstColumn="0" w:lastRowLastColumn="0"/>
             <w:tcW w:w="1803" w:type="dxa"/>
           </w:tcPr>
-          <w:p/>
-        </w:tc>
-        <w:tc>
-          <w:tcPr>
-            <w:tcW w:w="1803" w:type="dxa"/>
-          </w:tcPr>
           <w:p>
-            <w:pPr>
-              <w:cnfStyle w:val="000000100000" w:firstRow="0" w:lastRow="0" w:firstColumn="0" w:lastColumn="0" w:oddVBand="0" w:evenVBand="0" w:oddHBand="1" w:evenHBand="0" w:firstRowFirstColumn="0" w:firstRowLastColumn="0" w:lastRowFirstColumn="0" w:lastRowLastColumn="0"/>
-            </w:pPr>
+            <w:r>
+              <w:t>1.2</w:t>
+            </w:r>
           </w:p>
         </w:tc>
         <w:tc>
@@ -367,6 +361,9 @@
             <w:pPr>
               <w:cnfStyle w:val="000000100000" w:firstRow="0" w:lastRow="0" w:firstColumn="0" w:lastColumn="0" w:oddVBand="0" w:evenVBand="0" w:oddHBand="1" w:evenHBand="0" w:firstRowFirstColumn="0" w:firstRowLastColumn="0" w:lastRowFirstColumn="0" w:lastRowLastColumn="0"/>
             </w:pPr>
+            <w:r>
+              <w:t>15-11-2022</w:t>
+            </w:r>
           </w:p>
         </w:tc>
         <w:tc>
@@ -377,6 +374,22 @@
             <w:pPr>
               <w:cnfStyle w:val="000000100000" w:firstRow="0" w:lastRow="0" w:firstColumn="0" w:lastColumn="0" w:oddVBand="0" w:evenVBand="0" w:oddHBand="1" w:evenHBand="0" w:firstRowFirstColumn="0" w:firstRowLastColumn="0" w:lastRowFirstColumn="0" w:lastRowLastColumn="0"/>
             </w:pPr>
+            <w:r>
+              <w:t>Elise</w:t>
+            </w:r>
+          </w:p>
+        </w:tc>
+        <w:tc>
+          <w:tcPr>
+            <w:tcW w:w="1803" w:type="dxa"/>
+          </w:tcPr>
+          <w:p>
+            <w:pPr>
+              <w:cnfStyle w:val="000000100000" w:firstRow="0" w:lastRow="0" w:firstColumn="0" w:lastColumn="0" w:oddVBand="0" w:evenVBand="0" w:oddHBand="1" w:evenHBand="0" w:firstRowFirstColumn="0" w:firstRowLastColumn="0" w:lastRowFirstColumn="0" w:lastRowLastColumn="0"/>
+            </w:pPr>
+            <w:r>
+              <w:t>Few minor changes</w:t>
+            </w:r>
           </w:p>
         </w:tc>
         <w:tc>
@@ -1841,23 +1854,9 @@
     <w:p>
       <w:pPr>
         <w:pStyle w:val="Bijschrift"/>
-        <w:rPr>
-          <w:lang w:val="en-US"/>
-        </w:rPr>
-      </w:pPr>
-      <w:proofErr w:type="spellStart"/>
-      <w:r>
-        <w:rPr>
-          <w:lang w:val="en-US"/>
-        </w:rPr>
-        <w:t>Figuur</w:t>
-      </w:r>
-      <w:proofErr w:type="spellEnd"/>
-      <w:r>
-        <w:rPr>
-          <w:lang w:val="en-US"/>
-        </w:rPr>
-        <w:t xml:space="preserve"> 1.3.2 Excels option list</w:t>
+      </w:pPr>
+      <w:r>
+        <w:t>Figuur 1.3.2 Excels option list</w:t>
       </w:r>
     </w:p>
     <w:p>
@@ -2942,22 +2941,83 @@
     </w:p>
     <w:p>
       <w:r>
-        <w:t>Nu druk je CTRL+S in het bestand en het is opgeslagen. Dat is het. De data is nu als het goed is gegaan geüpdatet in je website project</w:t>
-      </w:r>
-      <w:r>
-        <w:t xml:space="preserve"> als je klikt op refresh in je webpagina</w:t>
-      </w:r>
-      <w:r>
-        <w:t>.  Ga maar kijken. Dit bestand kan je nu ook sluiten</w:t>
-      </w:r>
-      <w:r>
-        <w:t xml:space="preserve"> en dan praat ik over </w:t>
+        <w:t xml:space="preserve">Nu moet je het bestand opslaan. Waarschijnlijk is de kans hier groot dat je een naam moet geven voor het bestand. Doe dit dan als: </w:t>
+      </w:r>
+      <w:r>
+        <w:rPr>
+          <w:b/>
+          <w:bCs/>
+          <w:color w:val="FF0000"/>
+        </w:rPr>
+        <w:t xml:space="preserve">ZorgTools.js </w:t>
+      </w:r>
+      <w:r>
+        <w:t>Waarom vraag je? De applicatie kijkt voor dit bestand voor de informatie.</w:t>
+      </w:r>
+    </w:p>
+    <w:p>
+      <w:r>
+        <w:t xml:space="preserve">Mocht er een spel fout inzitten dan kan de applicatie de informatie niet ophalen. Ook is het belangrijk de naam te spellen zoals er staat. De applicatie is ook case sensitieve. Zo als je Zorgtools.js typt snapt de applicatie het niet of gaat het kijken voor een bestand met die naam. </w:t>
+      </w:r>
+    </w:p>
+    <w:p>
+      <w:r>
+        <w:t xml:space="preserve">Zo als je de naam net niet na typt of een fout erin maakt dan heb je groot de kans dat de applicatie niet herkent waar je informatie staat. Als laatste moet je ervoor zorgen dat het terug in de </w:t>
+      </w:r>
+      <w:r>
+        <w:rPr>
+          <w:b/>
+          <w:bCs/>
+          <w:color w:val="FF0000"/>
+        </w:rPr>
+        <w:t>JS folder</w:t>
+      </w:r>
+      <w:r>
+        <w:rPr>
+          <w:color w:val="FF0000"/>
+        </w:rPr>
+        <w:t xml:space="preserve"> </w:t>
+      </w:r>
+      <w:r>
+        <w:t>staat.</w:t>
+      </w:r>
+    </w:p>
+    <w:p>
+      <w:r>
+        <w:t>Dus als je in de project folder kijkt heb je dan</w:t>
+      </w:r>
+      <w:r>
+        <w:br/>
+        <w:t>index.html</w:t>
+      </w:r>
+      <w:r>
+        <w:br/>
       </w:r>
       <w:proofErr w:type="spellStart"/>
       <w:r>
-        <w:t>ZorgTools.Js</w:t>
+        <w:t>Css</w:t>
       </w:r>
       <w:proofErr w:type="spellEnd"/>
+      <w:r>
+        <w:t xml:space="preserve"> folder </w:t>
+      </w:r>
+      <w:r>
+        <w:br/>
+      </w:r>
+      <w:proofErr w:type="spellStart"/>
+      <w:r>
+        <w:t>Js</w:t>
+      </w:r>
+      <w:proofErr w:type="spellEnd"/>
+      <w:r>
+        <w:t xml:space="preserve"> Folder  </w:t>
+      </w:r>
+      <w:r>
+        <w:sym w:font="Wingdings" w:char="F0DF"/>
+      </w:r>
+      <w:r>
+        <w:t xml:space="preserve"> Zet het hier in want hier kijkt de applicatie voor het bestand. </w:t>
+      </w:r>
     </w:p>
     <w:p>
       <w:pPr>

</xml_diff>

<commit_message>
Updated the Handleiding with steps for github
</commit_message>
<xml_diff>
--- a/Handleiding.docx
+++ b/Handleiding.docx
@@ -20,15 +20,7 @@
         <w:t>In dit document ga ik v</w:t>
       </w:r>
       <w:r>
-        <w:t xml:space="preserve">ertellen hoe je het </w:t>
-      </w:r>
-      <w:proofErr w:type="spellStart"/>
-      <w:r>
-        <w:t>excel</w:t>
-      </w:r>
-      <w:proofErr w:type="spellEnd"/>
-      <w:r>
-        <w:t xml:space="preserve"> bestand kan updaten op de website. Met behulp van een online tool. De tool is genaamd ASPOSE Excel converter. De tool kan worden gevonden op: </w:t>
+        <w:t xml:space="preserve">ertellen hoe je het excel bestand kan updaten op de website. Met behulp van een online tool. De tool is genaamd ASPOSE Excel converter. De tool kan worden gevonden op: </w:t>
       </w:r>
       <w:hyperlink r:id="rId8" w:history="1">
         <w:r>
@@ -182,11 +174,9 @@
             <w:pPr>
               <w:cnfStyle w:val="100000000000" w:firstRow="1" w:lastRow="0" w:firstColumn="0" w:lastColumn="0" w:oddVBand="0" w:evenVBand="0" w:oddHBand="0" w:evenHBand="0" w:firstRowFirstColumn="0" w:firstRowLastColumn="0" w:lastRowFirstColumn="0" w:lastRowLastColumn="0"/>
             </w:pPr>
-            <w:proofErr w:type="spellStart"/>
             <w:r>
               <w:t>Suggestions</w:t>
             </w:r>
-            <w:proofErr w:type="spellEnd"/>
           </w:p>
         </w:tc>
       </w:tr>
@@ -240,15 +230,7 @@
               <w:cnfStyle w:val="000000100000" w:firstRow="0" w:lastRow="0" w:firstColumn="0" w:lastColumn="0" w:oddVBand="0" w:evenVBand="0" w:oddHBand="1" w:evenHBand="0" w:firstRowFirstColumn="0" w:firstRowLastColumn="0" w:lastRowFirstColumn="0" w:lastRowLastColumn="0"/>
             </w:pPr>
             <w:r>
-              <w:t xml:space="preserve">Made the </w:t>
-            </w:r>
-            <w:proofErr w:type="spellStart"/>
-            <w:r>
-              <w:t>instructions</w:t>
-            </w:r>
-            <w:proofErr w:type="spellEnd"/>
-            <w:r>
-              <w:t xml:space="preserve"> document</w:t>
+              <w:t>Made the instructions document</w:t>
             </w:r>
           </w:p>
         </w:tc>
@@ -309,21 +291,8 @@
             <w:pPr>
               <w:cnfStyle w:val="000000000000" w:firstRow="0" w:lastRow="0" w:firstColumn="0" w:lastColumn="0" w:oddVBand="0" w:evenVBand="0" w:oddHBand="0" w:evenHBand="0" w:firstRowFirstColumn="0" w:firstRowLastColumn="0" w:lastRowFirstColumn="0" w:lastRowLastColumn="0"/>
             </w:pPr>
-            <w:proofErr w:type="spellStart"/>
-            <w:r>
-              <w:t>Added</w:t>
-            </w:r>
-            <w:proofErr w:type="spellEnd"/>
-            <w:r>
-              <w:t xml:space="preserve"> </w:t>
-            </w:r>
-            <w:proofErr w:type="spellStart"/>
-            <w:r>
-              <w:t>chapter</w:t>
-            </w:r>
-            <w:proofErr w:type="spellEnd"/>
-            <w:r>
-              <w:t xml:space="preserve"> 1.3</w:t>
+            <w:r>
+              <w:t>Added chapter 1.3</w:t>
             </w:r>
           </w:p>
         </w:tc>
@@ -1195,13 +1164,8 @@
             <w:pPr>
               <w:cnfStyle w:val="100000000000" w:firstRow="1" w:lastRow="0" w:firstColumn="0" w:lastColumn="0" w:oddVBand="0" w:evenVBand="0" w:oddHBand="0" w:evenHBand="0" w:firstRowFirstColumn="0" w:firstRowLastColumn="0" w:lastRowFirstColumn="0" w:lastRowLastColumn="0"/>
             </w:pPr>
-            <w:proofErr w:type="spellStart"/>
-            <w:r>
-              <w:t>Toolimg</w:t>
-            </w:r>
-            <w:proofErr w:type="spellEnd"/>
-            <w:r>
-              <w:t xml:space="preserve"> </w:t>
+            <w:r>
+              <w:t xml:space="preserve">Toolimg </w:t>
             </w:r>
           </w:p>
         </w:tc>
@@ -1232,13 +1196,8 @@
             <w:r>
               <w:t xml:space="preserve"> </w:t>
             </w:r>
-            <w:proofErr w:type="spellStart"/>
-            <w:r>
-              <w:t>E-Health</w:t>
-            </w:r>
-            <w:proofErr w:type="spellEnd"/>
-            <w:r>
-              <w:t>. Beeldbellen en dossiers online</w:t>
+            <w:r>
+              <w:t>E-Health. Beeldbellen en dossiers online</w:t>
             </w:r>
           </w:p>
         </w:tc>
@@ -1296,7 +1255,6 @@
                 <w:lang w:val="en-NL"/>
               </w:rPr>
             </w:pPr>
-            <w:proofErr w:type="spellStart"/>
             <w:r>
               <w:rPr>
                 <w:rFonts w:ascii="Calibri" w:hAnsi="Calibri" w:cs="Calibri"/>
@@ -1304,7 +1262,6 @@
               </w:rPr>
               <w:t>Domotica</w:t>
             </w:r>
-            <w:proofErr w:type="spellEnd"/>
           </w:p>
           <w:p/>
         </w:tc>
@@ -1468,13 +1425,8 @@
           <w:numId w:val="1"/>
         </w:numPr>
       </w:pPr>
-      <w:proofErr w:type="spellStart"/>
-      <w:r>
-        <w:t>Toolimg</w:t>
-      </w:r>
-      <w:proofErr w:type="spellEnd"/>
-      <w:r>
-        <w:t xml:space="preserve">. Dit is belangrijk dat je het snapt. Dit is </w:t>
+      <w:r>
+        <w:t xml:space="preserve">Toolimg. Dit is belangrijk dat je het snapt. Dit is </w:t>
       </w:r>
       <w:r>
         <w:rPr>
@@ -1496,15 +1448,7 @@
         </w:numPr>
       </w:pPr>
       <w:r>
-        <w:t xml:space="preserve">Toollink. Het verschil met </w:t>
-      </w:r>
-      <w:proofErr w:type="spellStart"/>
-      <w:r>
-        <w:t>Toolimg</w:t>
-      </w:r>
-      <w:proofErr w:type="spellEnd"/>
-      <w:r>
-        <w:t xml:space="preserve"> is dat hier </w:t>
+        <w:t xml:space="preserve">Toollink. Het verschil met Toolimg is dat hier </w:t>
       </w:r>
       <w:r>
         <w:rPr>
@@ -1514,15 +1458,7 @@
         <w:t xml:space="preserve">Links komen naar externe sites of sources. Zo meestal externe verwijzingen. </w:t>
       </w:r>
       <w:r>
-        <w:t xml:space="preserve">Denk als voorbeeld aan een </w:t>
-      </w:r>
-      <w:proofErr w:type="spellStart"/>
-      <w:r>
-        <w:t>youtube</w:t>
-      </w:r>
-      <w:proofErr w:type="spellEnd"/>
-      <w:r>
-        <w:t xml:space="preserve"> video of een artikel. </w:t>
+        <w:t xml:space="preserve">Denk als voorbeeld aan een youtube video of een artikel. </w:t>
       </w:r>
     </w:p>
     <w:p>
@@ -1579,23 +1515,7 @@
           <w:b/>
           <w:bCs/>
         </w:rPr>
-        <w:t xml:space="preserve">Toollink is op een van de volgende manieren gevuld: Met een link, Meerdere links (Check 1.2 is dit geval ook), </w:t>
-      </w:r>
-      <w:proofErr w:type="spellStart"/>
-      <w:r>
-        <w:rPr>
-          <w:b/>
-          <w:bCs/>
-        </w:rPr>
-        <w:t>Null</w:t>
-      </w:r>
-      <w:proofErr w:type="spellEnd"/>
-      <w:r>
-        <w:rPr>
-          <w:b/>
-          <w:bCs/>
-        </w:rPr>
-        <w:t xml:space="preserve"> of leeg gelaten. </w:t>
+        <w:t xml:space="preserve">Toollink is op een van de volgende manieren gevuld: Met een link, Meerdere links (Check 1.2 is dit geval ook), Null of leeg gelaten. </w:t>
       </w:r>
       <w:r>
         <w:t xml:space="preserve">Een lange lijst ik weet het maar met deze waardes kan de applicatie werken. Mocht je iets anders er neer zetten dan kan ik niet voorspellen wat de applicatie doet. </w:t>
@@ -1721,15 +1641,7 @@
         <w:pStyle w:val="Kop2"/>
       </w:pPr>
       <w:r>
-        <w:t xml:space="preserve">Stap 1.3 </w:t>
-      </w:r>
-      <w:proofErr w:type="spellStart"/>
-      <w:r>
-        <w:t>Checking</w:t>
-      </w:r>
-      <w:proofErr w:type="spellEnd"/>
-      <w:r>
-        <w:t xml:space="preserve"> Hyperlinks in je Excel bestand</w:t>
+        <w:t>Stap 1.3 Checking Hyperlinks in je Excel bestand</w:t>
       </w:r>
     </w:p>
     <w:p>
@@ -1738,6 +1650,16 @@
       </w:pPr>
       <w:r>
         <w:t xml:space="preserve">Dit stukje geldt alleen voor het volgende geval in je Excel bestand: </w:t>
+      </w:r>
+      <w:r>
+        <w:t xml:space="preserve"> </w:t>
+      </w:r>
+      <w:r>
+        <w:rPr>
+          <w:i/>
+          <w:iCs/>
+        </w:rPr>
+        <w:t>Kan ook gelden voor je images</w:t>
       </w:r>
       <w:r>
         <w:rPr>
@@ -1797,15 +1719,7 @@
         <w:t xml:space="preserve">Dit geval </w:t>
       </w:r>
       <w:r>
-        <w:t xml:space="preserve">moeten we iets extra doen. Mijn programma kan nu niet zien wat de links erachter zijn. Als eerst klikken we rechtermuis knop op de hyperlink en dan hyperlink beweren or </w:t>
-      </w:r>
-      <w:proofErr w:type="spellStart"/>
-      <w:r>
-        <w:t>edit</w:t>
-      </w:r>
-      <w:proofErr w:type="spellEnd"/>
-      <w:r>
-        <w:t xml:space="preserve"> hyperlink </w:t>
+        <w:t xml:space="preserve">moeten we iets extra doen. Mijn programma kan nu niet zien wat de links erachter zijn. Als eerst klikken we rechtermuis knop op de hyperlink en dan hyperlink beweren or edit hyperlink </w:t>
       </w:r>
       <w:r>
         <w:br/>
@@ -1874,42 +1788,13 @@
       </w:r>
       <w:r>
         <w:lastRenderedPageBreak/>
-        <w:t xml:space="preserve">de </w:t>
-      </w:r>
-      <w:proofErr w:type="spellStart"/>
-      <w:r>
-        <w:t>cell</w:t>
-      </w:r>
-      <w:proofErr w:type="spellEnd"/>
-      <w:r>
-        <w:t>. Z</w:t>
-      </w:r>
-      <w:r>
-        <w:t xml:space="preserve">oals je kan zien in de laatste en eerste </w:t>
-      </w:r>
-      <w:proofErr w:type="spellStart"/>
-      <w:r>
-        <w:t>coloum</w:t>
-      </w:r>
-      <w:proofErr w:type="spellEnd"/>
-      <w:r>
-        <w:t xml:space="preserve"> onder </w:t>
-      </w:r>
-      <w:proofErr w:type="spellStart"/>
-      <w:r>
-        <w:t>null</w:t>
-      </w:r>
-      <w:proofErr w:type="spellEnd"/>
-      <w:r>
-        <w:t xml:space="preserve"> in de tab </w:t>
-      </w:r>
-      <w:proofErr w:type="spellStart"/>
-      <w:r>
-        <w:t>ToolLinks</w:t>
-      </w:r>
-      <w:proofErr w:type="spellEnd"/>
-      <w:r>
-        <w:t xml:space="preserve"> </w:t>
+        <w:t>de cell. Z</w:t>
+      </w:r>
+      <w:r>
+        <w:t>oals je kan zien in de laatste en eerste coloum onder null</w:t>
+      </w:r>
+      <w:r>
+        <w:t xml:space="preserve"> in de tab ToolLinks </w:t>
       </w:r>
       <w:r>
         <w:t xml:space="preserve">. </w:t>
@@ -1984,15 +1869,7 @@
         <w:fldChar w:fldCharType="end"/>
       </w:r>
       <w:r>
-        <w:t xml:space="preserve">.3.3 Excel </w:t>
-      </w:r>
-      <w:proofErr w:type="spellStart"/>
-      <w:r>
-        <w:t>edit</w:t>
-      </w:r>
-      <w:proofErr w:type="spellEnd"/>
-      <w:r>
-        <w:t xml:space="preserve"> hyperlink screen (Hou rekening dat</w:t>
+        <w:t>.3.3 Excel edit hyperlink screen (Hou rekening dat</w:t>
       </w:r>
       <w:r>
         <w:t xml:space="preserve"> het er miss net iets anders uitziet dan die van mij)</w:t>
@@ -2025,15 +1902,7 @@
         <w:keepNext/>
       </w:pPr>
       <w:r>
-        <w:t xml:space="preserve">Als we de eerder benoemde </w:t>
-      </w:r>
-      <w:proofErr w:type="spellStart"/>
-      <w:r>
-        <w:t>url</w:t>
-      </w:r>
-      <w:proofErr w:type="spellEnd"/>
-      <w:r>
-        <w:t xml:space="preserve"> nemen van de converter: </w:t>
+        <w:t xml:space="preserve">Als we de eerder benoemde url nemen van de converter: </w:t>
       </w:r>
       <w:hyperlink r:id="rId14" w:history="1">
         <w:r>
@@ -2116,15 +1985,7 @@
         <w:fldChar w:fldCharType="end"/>
       </w:r>
       <w:r>
-        <w:t xml:space="preserve">.1 </w:t>
-      </w:r>
-      <w:proofErr w:type="spellStart"/>
-      <w:r>
-        <w:t>Aspose</w:t>
-      </w:r>
-      <w:proofErr w:type="spellEnd"/>
-      <w:r>
-        <w:t xml:space="preserve"> Excel webpage</w:t>
+        <w:t>.1 Aspose Excel webpage</w:t>
       </w:r>
     </w:p>
     <w:p>
@@ -2190,63 +2051,20 @@
       <w:pPr>
         <w:pStyle w:val="Bijschrift"/>
       </w:pPr>
-      <w:proofErr w:type="spellStart"/>
       <w:r>
         <w:rPr>
           <w:lang w:val="en-US"/>
         </w:rPr>
-        <w:t>Figuur</w:t>
-      </w:r>
-      <w:proofErr w:type="spellEnd"/>
-      <w:r>
-        <w:rPr>
-          <w:lang w:val="en-US"/>
-        </w:rPr>
-        <w:t xml:space="preserve"> 2.2 Uploaded Excel bestand op </w:t>
-      </w:r>
-      <w:proofErr w:type="spellStart"/>
-      <w:r>
-        <w:rPr>
-          <w:lang w:val="en-US"/>
-        </w:rPr>
-        <w:t>Aspose</w:t>
-      </w:r>
-      <w:proofErr w:type="spellEnd"/>
-      <w:r>
-        <w:rPr>
-          <w:lang w:val="en-US"/>
-        </w:rPr>
-        <w:t xml:space="preserve">. </w:t>
-      </w:r>
-      <w:r>
-        <w:t xml:space="preserve">Note mijn bestand heet </w:t>
-      </w:r>
-      <w:proofErr w:type="spellStart"/>
-      <w:r>
-        <w:t>ZorgTools</w:t>
-      </w:r>
-      <w:proofErr w:type="spellEnd"/>
+        <w:t xml:space="preserve">Figuur 2.2 Uploaded Excel bestand op Aspose. </w:t>
+      </w:r>
+      <w:r>
+        <w:t>Note mijn bestand heet ZorgTools</w:t>
+      </w:r>
     </w:p>
     <w:p>
       <w:r>
         <w:lastRenderedPageBreak/>
-        <w:t xml:space="preserve">Als eerste wil zeggen mijn bestand heet </w:t>
-      </w:r>
-      <w:proofErr w:type="spellStart"/>
-      <w:r>
-        <w:t>ZorgTools</w:t>
-      </w:r>
-      <w:proofErr w:type="spellEnd"/>
-      <w:r>
-        <w:t xml:space="preserve"> dit is bij jou anders. Jij kan het bestand bijvoorbeeld tomaat of werkblad1 hebben genoemd. Zolang de groene balk er staat en het bestand eindigt op .</w:t>
-      </w:r>
-      <w:proofErr w:type="spellStart"/>
-      <w:r>
-        <w:t>xlsx</w:t>
-      </w:r>
-      <w:proofErr w:type="spellEnd"/>
-      <w:r>
-        <w:t xml:space="preserve"> sta je goed. </w:t>
+        <w:t xml:space="preserve">Als eerste wil zeggen mijn bestand heet ZorgTools dit is bij jou anders. Jij kan het bestand bijvoorbeeld tomaat of werkblad1 hebben genoemd. Zolang de groene balk er staat en het bestand eindigt op .xlsx sta je goed. </w:t>
       </w:r>
     </w:p>
     <w:p>
@@ -2364,14 +2182,9 @@
       <w:bookmarkStart w:id="6" w:name="_Toc116996662"/>
       <w:r>
         <w:lastRenderedPageBreak/>
-        <w:t xml:space="preserve">Stap 3. Updaten van </w:t>
-      </w:r>
-      <w:proofErr w:type="spellStart"/>
-      <w:r>
-        <w:t>Zorgtools.Json</w:t>
+        <w:t>Stap 3. Updaten van Zorgtools.Json</w:t>
       </w:r>
       <w:bookmarkEnd w:id="6"/>
-      <w:proofErr w:type="spellEnd"/>
       <w:r>
         <w:t xml:space="preserve"> </w:t>
       </w:r>
@@ -2433,19 +2246,11 @@
           <w:lang w:val="en-US"/>
         </w:rPr>
       </w:pPr>
-      <w:proofErr w:type="spellStart"/>
       <w:r>
         <w:rPr>
           <w:lang w:val="en-US"/>
         </w:rPr>
-        <w:t>Figuur</w:t>
-      </w:r>
-      <w:proofErr w:type="spellEnd"/>
-      <w:r>
-        <w:rPr>
-          <w:lang w:val="en-US"/>
-        </w:rPr>
-        <w:t xml:space="preserve"> </w:t>
+        <w:t xml:space="preserve">Figuur </w:t>
       </w:r>
       <w:r>
         <w:fldChar w:fldCharType="begin"/>
@@ -2489,15 +2294,7 @@
     </w:p>
     <w:p>
       <w:r>
-        <w:t xml:space="preserve">Nadat je dit hebt gedaan moet je in het project het volgende bestand vinden. </w:t>
-      </w:r>
-      <w:proofErr w:type="spellStart"/>
-      <w:r>
-        <w:t>ZorgTools.Js</w:t>
-      </w:r>
-      <w:proofErr w:type="spellEnd"/>
-      <w:r>
-        <w:t>. Dit is ons data bestand. Zie het als de Excel die op de website draait.</w:t>
+        <w:t>Nadat je dit hebt gedaan moet je in het project het volgende bestand vinden. ZorgTools.Js. Dit is ons data bestand. Zie het als de Excel die op de website draait.</w:t>
       </w:r>
     </w:p>
     <w:p>
@@ -2550,13 +2347,8 @@
     <w:p>
       <w:r>
         <w:lastRenderedPageBreak/>
-        <w:t xml:space="preserve">In de JS map vindt je het bestand </w:t>
-      </w:r>
-      <w:proofErr w:type="spellStart"/>
-      <w:r>
-        <w:t>ZorgTools.Js</w:t>
-      </w:r>
-      <w:proofErr w:type="spellEnd"/>
+        <w:t>In de JS map vindt je het bestand ZorgTools.Js</w:t>
+      </w:r>
       <w:r>
         <w:br/>
       </w:r>
@@ -2650,23 +2442,7 @@
         <w:t>de</w:t>
       </w:r>
       <w:r>
-        <w:t xml:space="preserve"> menu. In daar klik je dan op </w:t>
-      </w:r>
-      <w:proofErr w:type="spellStart"/>
-      <w:r>
-        <w:t>notepad</w:t>
-      </w:r>
-      <w:proofErr w:type="spellEnd"/>
-      <w:r>
-        <w:t xml:space="preserve"> of kladblok als je </w:t>
-      </w:r>
-      <w:proofErr w:type="spellStart"/>
-      <w:r>
-        <w:t>windows</w:t>
-      </w:r>
-      <w:proofErr w:type="spellEnd"/>
-      <w:r>
-        <w:t xml:space="preserve"> in het Nederlands heb. Image hier onder voor reference.</w:t>
+        <w:t xml:space="preserve"> menu. In daar klik je dan op notepad of kladblok als je windows in het Nederlands heb. Image hier onder voor reference.</w:t>
       </w:r>
     </w:p>
     <w:p>
@@ -2781,15 +2557,7 @@
         <w:t xml:space="preserve">Dit </w:t>
       </w:r>
       <w:r>
-        <w:t xml:space="preserve">hoort er te kloppen. Mocht er wat anders staan kan je het verwijderen en vanuit hier verder gaan of nu nog steeds door naar 3.2. In geval van een leegdocument gaan we eerst het volgende </w:t>
-      </w:r>
-      <w:proofErr w:type="spellStart"/>
-      <w:r>
-        <w:t>key</w:t>
-      </w:r>
-      <w:proofErr w:type="spellEnd"/>
-      <w:r>
-        <w:t xml:space="preserve"> word toevoegen.</w:t>
+        <w:t>hoort er te kloppen. Mocht er wat anders staan kan je het verwijderen en vanuit hier verder gaan of nu nog steeds door naar 3.2. In geval van een leegdocument gaan we eerst het volgende key word toevoegen.</w:t>
       </w:r>
     </w:p>
     <w:p>
@@ -2800,15 +2568,7 @@
       </w:pPr>
       <w:r>
         <w:lastRenderedPageBreak/>
-        <w:t xml:space="preserve">Het </w:t>
-      </w:r>
-      <w:proofErr w:type="spellStart"/>
-      <w:r>
-        <w:t>keyword</w:t>
-      </w:r>
-      <w:proofErr w:type="spellEnd"/>
-      <w:r>
-        <w:t xml:space="preserve"> waar straks de applicatie mee de informatie ophaalt:</w:t>
+        <w:t>Het keyword waar straks de applicatie mee de informatie ophaalt:</w:t>
       </w:r>
       <w:r>
         <w:rPr>
@@ -2992,25 +2752,11 @@
       </w:r>
       <w:r>
         <w:br/>
-      </w:r>
-      <w:proofErr w:type="spellStart"/>
-      <w:r>
-        <w:t>Css</w:t>
-      </w:r>
-      <w:proofErr w:type="spellEnd"/>
-      <w:r>
-        <w:t xml:space="preserve"> folder </w:t>
+        <w:t xml:space="preserve">Css folder </w:t>
       </w:r>
       <w:r>
         <w:br/>
-      </w:r>
-      <w:proofErr w:type="spellStart"/>
-      <w:r>
-        <w:t>Js</w:t>
-      </w:r>
-      <w:proofErr w:type="spellEnd"/>
-      <w:r>
-        <w:t xml:space="preserve"> Folder  </w:t>
+        <w:t xml:space="preserve">Js Folder  </w:t>
       </w:r>
       <w:r>
         <w:sym w:font="Wingdings" w:char="F0DF"/>
@@ -3031,15 +2777,7 @@
     </w:p>
     <w:p>
       <w:r>
-        <w:t xml:space="preserve">Het kan zijn dat het vaker voorkomt dat je de pagina wilt updaten. Tools vervallen, krijgen andere namen of raken outdated. Het kan ook voorkomen dat links niet meer werken. Aannemend dat je hier bent heb je het </w:t>
-      </w:r>
-      <w:proofErr w:type="spellStart"/>
-      <w:r>
-        <w:t>ZorgTools.Js</w:t>
-      </w:r>
-      <w:proofErr w:type="spellEnd"/>
-      <w:r>
-        <w:t xml:space="preserve"> document gevonden.</w:t>
+        <w:t>Het kan zijn dat het vaker voorkomt dat je de pagina wilt updaten. Tools vervallen, krijgen andere namen of raken outdated. Het kan ook voorkomen dat links niet meer werken. Aannemend dat je hier bent heb je het ZorgTools.Js document gevonden.</w:t>
       </w:r>
     </w:p>
     <w:p>
@@ -3184,15 +2922,7 @@
     </w:p>
     <w:p>
       <w:r>
-        <w:t xml:space="preserve">De var  </w:t>
-      </w:r>
-      <w:proofErr w:type="spellStart"/>
-      <w:r>
-        <w:t>zorgToolData</w:t>
-      </w:r>
-      <w:proofErr w:type="spellEnd"/>
-      <w:r>
-        <w:t xml:space="preserve"> is het emmertje met informatie voor de applicatie. Als we dit verwijderen of hernoemen gaat de applicatie stuk. Ook gebruiken we de = om te zeggen van dit is de informatie. Het volgende wat je moet checken is of de | op de juist positie staat. Klik achter de = en doe dan een spatie daar staat het goed. </w:t>
+        <w:t xml:space="preserve">De var  zorgToolData is het emmertje met informatie voor de applicatie. Als we dit verwijderen of hernoemen gaat de applicatie stuk. Ook gebruiken we de = om te zeggen van dit is de informatie. Het volgende wat je moet checken is of de | op de juist positie staat. Klik achter de = en doe dan een spatie daar staat het goed. </w:t>
       </w:r>
     </w:p>
     <w:p>
@@ -3248,19 +2978,740 @@
     </w:p>
     <w:p>
       <w:r>
-        <w:t xml:space="preserve">Als dit klopt dan heb je het goed gedaan. Ja dat klopt ook mijn lijst is te groot voor op scherm. Je kan het bestaand nu opslaan door op CTRL+S te klikken. Vervolgens kan je op de website kijken. Als je daar de page nu refreshed zou je data geüpdatet moeten zijn. Dit bestand kan je ook nu sluiten en dan praat ik over </w:t>
-      </w:r>
-      <w:proofErr w:type="spellStart"/>
-      <w:r>
-        <w:t>ZorgTools.Js</w:t>
-      </w:r>
-      <w:proofErr w:type="spellEnd"/>
-      <w:r>
+        <w:t xml:space="preserve">Als dit klopt dan heb je het goed gedaan. Ja dat klopt ook mijn lijst is te groot voor op scherm. Je kan het bestaand nu opslaan door op CTRL+S te klikken. Vervolgens kan je op de website kijken. Als je daar de page nu refreshed zou je data geüpdatet moeten zijn. Dit bestand kan je ook nu sluiten en dan praat ik over ZorgTools.Js </w:t>
+      </w:r>
+    </w:p>
+    <w:p>
+      <w:pPr>
+        <w:pStyle w:val="Kop2"/>
+      </w:pPr>
+      <w:r>
+        <w:t>Stap 3.3 Vanuit github</w:t>
+      </w:r>
+    </w:p>
+    <w:p>
+      <w:r>
+        <w:t xml:space="preserve">Als laatste optie is het ook mogelijke het direct vanuit github te updaten. Met dit moet ik wel een ding zeggen. </w:t>
+      </w:r>
+      <w:r>
+        <w:rPr>
+          <w:b/>
+          <w:bCs/>
+          <w:color w:val="FF0000"/>
+        </w:rPr>
+        <w:t xml:space="preserve">Dit kan alleen de eigenaar van de Repoisrty, of te wel het account waar de code opstaat. </w:t>
+      </w:r>
+      <w:r>
+        <w:t xml:space="preserve">Om het uit te leggen. We hebben allemaal een account op github of nog niet. In dit geval hosten we daar code net zoals dropbox met flies. Nou dit gebeurt in zo genaamd repos. Dit staat onder een account en alleen deze persoon kan de zorgtools updaten op deze manier. </w:t>
+      </w:r>
+    </w:p>
+    <w:p>
+      <w:r>
+        <w:t xml:space="preserve">Nu dit duidelijke is laten we beginnen. Als eerste zorg dat je bent ingelogd op github. Als dit klopt zie je het volgende scherm voor je als je naar github.com gaat. </w:t>
+      </w:r>
+    </w:p>
+    <w:p>
+      <w:r>
+        <w:rPr>
+          <w:noProof/>
+        </w:rPr>
+        <w:drawing>
+          <wp:inline distT="0" distB="0" distL="0" distR="0" wp14:anchorId="45AAFC9B" wp14:editId="3D61E94D">
+            <wp:extent cx="5731510" cy="3242310"/>
+            <wp:effectExtent l="0" t="0" r="2540" b="0"/>
+            <wp:docPr id="20" name="Afbeelding 20"/>
+            <wp:cNvGraphicFramePr>
+              <a:graphicFrameLocks xmlns:a="http://schemas.openxmlformats.org/drawingml/2006/main" noChangeAspect="1"/>
+            </wp:cNvGraphicFramePr>
+            <a:graphic xmlns:a="http://schemas.openxmlformats.org/drawingml/2006/main">
+              <a:graphicData uri="http://schemas.openxmlformats.org/drawingml/2006/picture">
+                <pic:pic xmlns:pic="http://schemas.openxmlformats.org/drawingml/2006/picture">
+                  <pic:nvPicPr>
+                    <pic:cNvPr id="1" name=""/>
+                    <pic:cNvPicPr/>
+                  </pic:nvPicPr>
+                  <pic:blipFill>
+                    <a:blip r:embed="rId29"/>
+                    <a:stretch>
+                      <a:fillRect/>
+                    </a:stretch>
+                  </pic:blipFill>
+                  <pic:spPr>
+                    <a:xfrm>
+                      <a:off x="0" y="0"/>
+                      <a:ext cx="5731510" cy="3242310"/>
+                    </a:xfrm>
+                    <a:prstGeom prst="rect">
+                      <a:avLst/>
+                    </a:prstGeom>
+                  </pic:spPr>
+                </pic:pic>
+              </a:graphicData>
+            </a:graphic>
+          </wp:inline>
+        </w:drawing>
+      </w:r>
+    </w:p>
+    <w:p>
+      <w:r>
+        <w:lastRenderedPageBreak/>
+        <w:t>2 dingen voor we verder gaan:</w:t>
+      </w:r>
+    </w:p>
+    <w:p>
+      <w:pPr>
+        <w:pStyle w:val="Lijstalinea"/>
+        <w:numPr>
+          <w:ilvl w:val="0"/>
+          <w:numId w:val="2"/>
+        </w:numPr>
+      </w:pPr>
+      <w:r>
+        <w:t>Dit scherm ziet er voor iedereen anders uit. Het is belangrijk dat je het zelfde lay-out hebt. Met links je opslag boxen genaamd repos. Midden following stuff enzo en rechts changes.</w:t>
+      </w:r>
+    </w:p>
+    <w:p>
+      <w:pPr>
+        <w:pStyle w:val="Lijstalinea"/>
+        <w:numPr>
+          <w:ilvl w:val="0"/>
+          <w:numId w:val="2"/>
+        </w:numPr>
+      </w:pPr>
+      <w:r>
+        <w:t xml:space="preserve">We gaan in de vervolg stap links klikken. Hou ook hier rekening mee dat jouw opslagbox(Repositiories) anders kan heten dan die van mij. </w:t>
+      </w:r>
+    </w:p>
+    <w:p>
+      <w:r>
+        <w:rPr>
+          <w:noProof/>
+        </w:rPr>
+        <w:drawing>
+          <wp:anchor distT="0" distB="0" distL="114300" distR="114300" simplePos="0" relativeHeight="251658240" behindDoc="0" locked="0" layoutInCell="1" allowOverlap="1" wp14:anchorId="2234B93D" wp14:editId="0DB747D8">
+            <wp:simplePos x="0" y="0"/>
+            <wp:positionH relativeFrom="margin">
+              <wp:posOffset>3044825</wp:posOffset>
+            </wp:positionH>
+            <wp:positionV relativeFrom="paragraph">
+              <wp:posOffset>4445</wp:posOffset>
+            </wp:positionV>
+            <wp:extent cx="2503805" cy="2750820"/>
+            <wp:effectExtent l="0" t="0" r="0" b="0"/>
+            <wp:wrapSquare wrapText="bothSides"/>
+            <wp:docPr id="22" name="Afbeelding 22" descr="Afbeelding met tekst&#10;&#10;Automatisch gegenereerde beschrijving"/>
+            <wp:cNvGraphicFramePr>
+              <a:graphicFrameLocks xmlns:a="http://schemas.openxmlformats.org/drawingml/2006/main" noChangeAspect="1"/>
+            </wp:cNvGraphicFramePr>
+            <a:graphic xmlns:a="http://schemas.openxmlformats.org/drawingml/2006/main">
+              <a:graphicData uri="http://schemas.openxmlformats.org/drawingml/2006/picture">
+                <pic:pic xmlns:pic="http://schemas.openxmlformats.org/drawingml/2006/picture">
+                  <pic:nvPicPr>
+                    <pic:cNvPr id="22" name="Afbeelding 22" descr="Afbeelding met tekst&#10;&#10;Automatisch gegenereerde beschrijving"/>
+                    <pic:cNvPicPr/>
+                  </pic:nvPicPr>
+                  <pic:blipFill>
+                    <a:blip r:embed="rId30">
+                      <a:extLst>
+                        <a:ext uri="{28A0092B-C50C-407E-A947-70E740481C1C}">
+                          <a14:useLocalDpi xmlns:a14="http://schemas.microsoft.com/office/drawing/2010/main" val="0"/>
+                        </a:ext>
+                      </a:extLst>
+                    </a:blip>
+                    <a:stretch>
+                      <a:fillRect/>
+                    </a:stretch>
+                  </pic:blipFill>
+                  <pic:spPr>
+                    <a:xfrm>
+                      <a:off x="0" y="0"/>
+                      <a:ext cx="2503805" cy="2750820"/>
+                    </a:xfrm>
+                    <a:prstGeom prst="rect">
+                      <a:avLst/>
+                    </a:prstGeom>
+                  </pic:spPr>
+                </pic:pic>
+              </a:graphicData>
+            </a:graphic>
+            <wp14:sizeRelH relativeFrom="margin">
+              <wp14:pctWidth>0</wp14:pctWidth>
+            </wp14:sizeRelH>
+            <wp14:sizeRelV relativeFrom="margin">
+              <wp14:pctHeight>0</wp14:pctHeight>
+            </wp14:sizeRelV>
+          </wp:anchor>
+        </w:drawing>
+      </w:r>
+      <w:r>
+        <w:t xml:space="preserve">Okay nu kunnen we verder gaan. Als je nieuw bent op github dan is groot de kans dat links de opslagbox staat waar alle code van de website staat. In mijn geval is dit de gene in de lijst aangegeven met een rode pijl op de volgende image. Als je de jouwe hebt gevonden kan je op die link klikken </w:t>
+      </w:r>
+    </w:p>
+    <w:p>
+      <w:r>
+        <w:t xml:space="preserve">Mocht dit niet zo zijn en hier tussen staan dan kan je het vinden op basis van naam. Hier wordt het wel wat lastiger aangezien </w:t>
+      </w:r>
+      <w:r>
+        <w:t xml:space="preserve">ik niet weet hoe jij je opslagbox noemt. </w:t>
+      </w:r>
+    </w:p>
+    <w:p>
+      <w:r>
+        <w:t>Als je rechts boven op het icoontje klikt die in de balk staat vanaf de image 1 onder dit kopje. Dan klapt er een menu op. In dat menu klik je dan op Your profile.</w:t>
+      </w:r>
+    </w:p>
+    <w:p>
+      <w:r>
+        <w:t xml:space="preserve">Als het goed is wordt je omgeleid naar je profiel pagina. Dit verschilt aardig per persoon in de applicatie. Een ding is gelukkig wel statiek. De bar met icoontjes naast je profiel foto. Als het goed is zie je de volgende lijst van LINKS NAAR RECHTS: </w:t>
+      </w:r>
+    </w:p>
+    <w:p>
+      <w:pPr>
+        <w:pStyle w:val="Lijstalinea"/>
+        <w:numPr>
+          <w:ilvl w:val="0"/>
+          <w:numId w:val="3"/>
+        </w:numPr>
+      </w:pPr>
+      <w:r>
+        <w:t>Overview</w:t>
+      </w:r>
+    </w:p>
+    <w:p>
+      <w:pPr>
+        <w:pStyle w:val="Lijstalinea"/>
+        <w:numPr>
+          <w:ilvl w:val="0"/>
+          <w:numId w:val="3"/>
+        </w:numPr>
+      </w:pPr>
+      <w:r>
+        <w:t xml:space="preserve">Repositories </w:t>
+      </w:r>
+    </w:p>
+    <w:p>
+      <w:pPr>
+        <w:pStyle w:val="Lijstalinea"/>
+        <w:numPr>
+          <w:ilvl w:val="0"/>
+          <w:numId w:val="3"/>
+        </w:numPr>
+      </w:pPr>
+      <w:r>
+        <w:t>Projects</w:t>
+      </w:r>
+    </w:p>
+    <w:p>
+      <w:pPr>
+        <w:pStyle w:val="Lijstalinea"/>
+        <w:numPr>
+          <w:ilvl w:val="0"/>
+          <w:numId w:val="3"/>
+        </w:numPr>
+      </w:pPr>
+      <w:r>
+        <w:t xml:space="preserve">Packages </w:t>
+      </w:r>
+    </w:p>
+    <w:p>
+      <w:pPr>
+        <w:pStyle w:val="Lijstalinea"/>
+        <w:numPr>
+          <w:ilvl w:val="0"/>
+          <w:numId w:val="3"/>
+        </w:numPr>
+      </w:pPr>
+      <w:r>
+        <w:t>Stars</w:t>
+      </w:r>
+    </w:p>
+    <w:p>
+      <w:r>
+        <w:t xml:space="preserve">Vanuit hier klikken we op Repositories. Dit brengt ons naar de pagina waar alle opslagboxes staan die wij hebben gemaakt. Hierin boven heb je een zoekbalk in de lijst van de pagina. Vanuit hier kan je zoek en naar je opslagboxes en kan je de naam ervan klikken. </w:t>
+      </w:r>
+    </w:p>
+    <w:p>
+      <w:r>
+        <w:t>Mocht je nog problemen volgen hier een paar images om je te helpen:</w:t>
+      </w:r>
+    </w:p>
+    <w:p>
+      <w:r>
+        <w:lastRenderedPageBreak/>
+        <w:t xml:space="preserve">De eerste stap </w:t>
+      </w:r>
+      <w:r>
+        <w:rPr>
+          <w:i/>
+          <w:iCs/>
+        </w:rPr>
+        <w:t>Pagina kan er anders uit zien voor jou</w:t>
+      </w:r>
+      <w:r>
+        <w:rPr>
+          <w:noProof/>
+        </w:rPr>
+        <w:drawing>
+          <wp:inline distT="0" distB="0" distL="0" distR="0" wp14:anchorId="045A1A35" wp14:editId="0ADE57D7">
+            <wp:extent cx="5731510" cy="2997835"/>
+            <wp:effectExtent l="0" t="0" r="2540" b="0"/>
+            <wp:docPr id="23" name="Afbeelding 23" descr="Afbeelding met tekst, schermafbeelding, monitor, zwart&#10;&#10;Automatisch gegenereerde beschrijving"/>
+            <wp:cNvGraphicFramePr>
+              <a:graphicFrameLocks xmlns:a="http://schemas.openxmlformats.org/drawingml/2006/main" noChangeAspect="1"/>
+            </wp:cNvGraphicFramePr>
+            <a:graphic xmlns:a="http://schemas.openxmlformats.org/drawingml/2006/main">
+              <a:graphicData uri="http://schemas.openxmlformats.org/drawingml/2006/picture">
+                <pic:pic xmlns:pic="http://schemas.openxmlformats.org/drawingml/2006/picture">
+                  <pic:nvPicPr>
+                    <pic:cNvPr id="23" name="Afbeelding 23" descr="Afbeelding met tekst, schermafbeelding, monitor, zwart&#10;&#10;Automatisch gegenereerde beschrijving"/>
+                    <pic:cNvPicPr/>
+                  </pic:nvPicPr>
+                  <pic:blipFill>
+                    <a:blip r:embed="rId31"/>
+                    <a:stretch>
+                      <a:fillRect/>
+                    </a:stretch>
+                  </pic:blipFill>
+                  <pic:spPr>
+                    <a:xfrm>
+                      <a:off x="0" y="0"/>
+                      <a:ext cx="5731510" cy="2997835"/>
+                    </a:xfrm>
+                    <a:prstGeom prst="rect">
+                      <a:avLst/>
+                    </a:prstGeom>
+                  </pic:spPr>
+                </pic:pic>
+              </a:graphicData>
+            </a:graphic>
+          </wp:inline>
+        </w:drawing>
+      </w:r>
+    </w:p>
+    <w:p>
+      <w:pPr>
+        <w:rPr>
+          <w:i/>
+        </w:rPr>
+      </w:pPr>
+      <w:r>
+        <w:t xml:space="preserve">De tweede stap </w:t>
+      </w:r>
+      <w:r>
+        <w:rPr>
+          <w:i/>
+        </w:rPr>
+        <w:t xml:space="preserve">Ziet er voor jou anders uit </w:t>
+      </w:r>
+    </w:p>
+    <w:p>
+      <w:r>
+        <w:rPr>
+          <w:noProof/>
+        </w:rPr>
+        <w:drawing>
+          <wp:inline distT="0" distB="0" distL="0" distR="0" wp14:anchorId="2483CB8B" wp14:editId="2ABE8D02">
+            <wp:extent cx="5731510" cy="2910840"/>
+            <wp:effectExtent l="0" t="0" r="2540" b="3810"/>
+            <wp:docPr id="24" name="Afbeelding 24" descr="Afbeelding met tekst, monitor, schermafbeelding, scherm&#10;&#10;Automatisch gegenereerde beschrijving"/>
+            <wp:cNvGraphicFramePr>
+              <a:graphicFrameLocks xmlns:a="http://schemas.openxmlformats.org/drawingml/2006/main" noChangeAspect="1"/>
+            </wp:cNvGraphicFramePr>
+            <a:graphic xmlns:a="http://schemas.openxmlformats.org/drawingml/2006/main">
+              <a:graphicData uri="http://schemas.openxmlformats.org/drawingml/2006/picture">
+                <pic:pic xmlns:pic="http://schemas.openxmlformats.org/drawingml/2006/picture">
+                  <pic:nvPicPr>
+                    <pic:cNvPr id="24" name="Afbeelding 24" descr="Afbeelding met tekst, monitor, schermafbeelding, scherm&#10;&#10;Automatisch gegenereerde beschrijving"/>
+                    <pic:cNvPicPr/>
+                  </pic:nvPicPr>
+                  <pic:blipFill>
+                    <a:blip r:embed="rId32"/>
+                    <a:stretch>
+                      <a:fillRect/>
+                    </a:stretch>
+                  </pic:blipFill>
+                  <pic:spPr>
+                    <a:xfrm>
+                      <a:off x="0" y="0"/>
+                      <a:ext cx="5731510" cy="2910840"/>
+                    </a:xfrm>
+                    <a:prstGeom prst="rect">
+                      <a:avLst/>
+                    </a:prstGeom>
+                  </pic:spPr>
+                </pic:pic>
+              </a:graphicData>
+            </a:graphic>
+          </wp:inline>
+        </w:drawing>
+      </w:r>
+    </w:p>
+    <w:p>
+      <w:r>
+        <w:t xml:space="preserve">Als laatste </w:t>
+      </w:r>
+    </w:p>
+    <w:p>
+      <w:r>
+        <w:rPr>
+          <w:noProof/>
+        </w:rPr>
+        <w:lastRenderedPageBreak/>
+        <w:drawing>
+          <wp:inline distT="0" distB="0" distL="0" distR="0" wp14:anchorId="6762C2BF" wp14:editId="028A640A">
+            <wp:extent cx="5731510" cy="2956560"/>
+            <wp:effectExtent l="0" t="0" r="2540" b="0"/>
+            <wp:docPr id="25" name="Afbeelding 25" descr="Afbeelding met tekst, monitor, scherm, televisie&#10;&#10;Automatisch gegenereerde beschrijving"/>
+            <wp:cNvGraphicFramePr>
+              <a:graphicFrameLocks xmlns:a="http://schemas.openxmlformats.org/drawingml/2006/main" noChangeAspect="1"/>
+            </wp:cNvGraphicFramePr>
+            <a:graphic xmlns:a="http://schemas.openxmlformats.org/drawingml/2006/main">
+              <a:graphicData uri="http://schemas.openxmlformats.org/drawingml/2006/picture">
+                <pic:pic xmlns:pic="http://schemas.openxmlformats.org/drawingml/2006/picture">
+                  <pic:nvPicPr>
+                    <pic:cNvPr id="25" name="Afbeelding 25" descr="Afbeelding met tekst, monitor, scherm, televisie&#10;&#10;Automatisch gegenereerde beschrijving"/>
+                    <pic:cNvPicPr/>
+                  </pic:nvPicPr>
+                  <pic:blipFill>
+                    <a:blip r:embed="rId33"/>
+                    <a:stretch>
+                      <a:fillRect/>
+                    </a:stretch>
+                  </pic:blipFill>
+                  <pic:spPr>
+                    <a:xfrm>
+                      <a:off x="0" y="0"/>
+                      <a:ext cx="5731510" cy="2956560"/>
+                    </a:xfrm>
+                    <a:prstGeom prst="rect">
+                      <a:avLst/>
+                    </a:prstGeom>
+                  </pic:spPr>
+                </pic:pic>
+              </a:graphicData>
+            </a:graphic>
+          </wp:inline>
+        </w:drawing>
+      </w:r>
+    </w:p>
+    <w:p>
+      <w:r>
+        <w:t>Nu iedereen op hetzelfde schuitje zit kunnen we verder. Als het goed is zit je op dezelfde soort gelijke pagina. Kwa structuur horen de files van de website op deze manier geordend te zijn</w:t>
+      </w:r>
+    </w:p>
+    <w:p>
+      <w:r>
+        <w:rPr>
+          <w:noProof/>
+        </w:rPr>
+        <w:drawing>
+          <wp:inline distT="0" distB="0" distL="0" distR="0" wp14:anchorId="59F16566" wp14:editId="3E74F4A1">
+            <wp:extent cx="5731510" cy="3025140"/>
+            <wp:effectExtent l="0" t="0" r="2540" b="3810"/>
+            <wp:docPr id="26" name="Afbeelding 26" descr="Afbeelding met tekst, monitor, schermafbeelding, televisie&#10;&#10;Automatisch gegenereerde beschrijving"/>
+            <wp:cNvGraphicFramePr>
+              <a:graphicFrameLocks xmlns:a="http://schemas.openxmlformats.org/drawingml/2006/main" noChangeAspect="1"/>
+            </wp:cNvGraphicFramePr>
+            <a:graphic xmlns:a="http://schemas.openxmlformats.org/drawingml/2006/main">
+              <a:graphicData uri="http://schemas.openxmlformats.org/drawingml/2006/picture">
+                <pic:pic xmlns:pic="http://schemas.openxmlformats.org/drawingml/2006/picture">
+                  <pic:nvPicPr>
+                    <pic:cNvPr id="26" name="Afbeelding 26" descr="Afbeelding met tekst, monitor, schermafbeelding, televisie&#10;&#10;Automatisch gegenereerde beschrijving"/>
+                    <pic:cNvPicPr/>
+                  </pic:nvPicPr>
+                  <pic:blipFill>
+                    <a:blip r:embed="rId34"/>
+                    <a:stretch>
+                      <a:fillRect/>
+                    </a:stretch>
+                  </pic:blipFill>
+                  <pic:spPr>
+                    <a:xfrm>
+                      <a:off x="0" y="0"/>
+                      <a:ext cx="5731510" cy="3025140"/>
+                    </a:xfrm>
+                    <a:prstGeom prst="rect">
+                      <a:avLst/>
+                    </a:prstGeom>
+                  </pic:spPr>
+                </pic:pic>
+              </a:graphicData>
+            </a:graphic>
+          </wp:inline>
+        </w:drawing>
+      </w:r>
+    </w:p>
+    <w:p>
+      <w:r>
+        <w:t>Verder maakt het niet uit wat de files doen en het inhouden. Zolang er maar een index.html is en een Css folder met Style en Wave.css en een Js folder met Zorgtools.Js en Stickymenu.Js. Waar wij ons op gaan focussen is de Zorgtools.js</w:t>
+      </w:r>
+    </w:p>
+    <w:p>
+      <w:r>
+        <w:t xml:space="preserve">Hier kom je door op de </w:t>
+      </w:r>
+      <w:r>
+        <w:rPr>
+          <w:b/>
+          <w:bCs/>
+          <w:color w:val="FF0000"/>
+        </w:rPr>
+        <w:t>JS folder te klikken</w:t>
+      </w:r>
+      <w:r>
+        <w:rPr>
+          <w:color w:val="FF0000"/>
+        </w:rPr>
         <w:t xml:space="preserve"> </w:t>
       </w:r>
+      <w:r>
+        <w:t xml:space="preserve">vervolgens krijg je een lijstje met 2 files te zien. Als goed is staat hier de file: </w:t>
+      </w:r>
+      <w:r>
+        <w:rPr>
+          <w:b/>
+          <w:bCs/>
+          <w:color w:val="FF0000"/>
+        </w:rPr>
+        <w:t>Zorgtools.js hier kan je op klikken</w:t>
+      </w:r>
+      <w:r>
+        <w:t xml:space="preserve"> en dan opent het de pagina in de volgende afbeelding. Als je dat voor heb je mag je op het potloodje klikken in de icon bar. Dat staat aangegeven met de rode pijl op de image </w:t>
+      </w:r>
+    </w:p>
+    <w:p>
+      <w:r>
+        <w:rPr>
+          <w:noProof/>
+        </w:rPr>
+        <w:lastRenderedPageBreak/>
+        <w:drawing>
+          <wp:inline distT="0" distB="0" distL="0" distR="0" wp14:anchorId="7C1A3059" wp14:editId="4011E4CB">
+            <wp:extent cx="5731510" cy="3279775"/>
+            <wp:effectExtent l="0" t="0" r="2540" b="0"/>
+            <wp:docPr id="27" name="Afbeelding 27" descr="Afbeelding met tekst&#10;&#10;Automatisch gegenereerde beschrijving"/>
+            <wp:cNvGraphicFramePr>
+              <a:graphicFrameLocks xmlns:a="http://schemas.openxmlformats.org/drawingml/2006/main" noChangeAspect="1"/>
+            </wp:cNvGraphicFramePr>
+            <a:graphic xmlns:a="http://schemas.openxmlformats.org/drawingml/2006/main">
+              <a:graphicData uri="http://schemas.openxmlformats.org/drawingml/2006/picture">
+                <pic:pic xmlns:pic="http://schemas.openxmlformats.org/drawingml/2006/picture">
+                  <pic:nvPicPr>
+                    <pic:cNvPr id="27" name="Afbeelding 27" descr="Afbeelding met tekst&#10;&#10;Automatisch gegenereerde beschrijving"/>
+                    <pic:cNvPicPr/>
+                  </pic:nvPicPr>
+                  <pic:blipFill>
+                    <a:blip r:embed="rId35"/>
+                    <a:stretch>
+                      <a:fillRect/>
+                    </a:stretch>
+                  </pic:blipFill>
+                  <pic:spPr>
+                    <a:xfrm>
+                      <a:off x="0" y="0"/>
+                      <a:ext cx="5731510" cy="3279775"/>
+                    </a:xfrm>
+                    <a:prstGeom prst="rect">
+                      <a:avLst/>
+                    </a:prstGeom>
+                  </pic:spPr>
+                </pic:pic>
+              </a:graphicData>
+            </a:graphic>
+          </wp:inline>
+        </w:drawing>
+      </w:r>
+    </w:p>
+    <w:p>
+      <w:r>
+        <w:t xml:space="preserve">Als je dit hebt gedaan moet er als goed is een Editor open op de pagina. Ja kan nu de tekst aanpassen van het bestand. Dit gaan we ook doen. Selecteer alles in het bestand vanaf de </w:t>
+      </w:r>
+      <w:r>
+        <w:rPr>
+          <w:b/>
+          <w:bCs/>
+          <w:color w:val="FF0000"/>
+        </w:rPr>
+        <w:t>[</w:t>
+      </w:r>
+      <w:r>
+        <w:rPr>
+          <w:b/>
+          <w:bCs/>
+          <w:color w:val="FF0000"/>
+        </w:rPr>
+        <w:t xml:space="preserve"> in de file. </w:t>
+      </w:r>
+      <w:r>
+        <w:t>Het is belangrijk dat</w:t>
+      </w:r>
+      <w:r>
+        <w:rPr>
+          <w:b/>
+          <w:bCs/>
+        </w:rPr>
+        <w:t xml:space="preserve"> </w:t>
+      </w:r>
+      <w:r>
+        <w:rPr>
+          <w:b/>
+          <w:bCs/>
+          <w:color w:val="FF0000"/>
+        </w:rPr>
+        <w:t xml:space="preserve">var zorgToolData = </w:t>
+      </w:r>
+      <w:r>
+        <w:t>blijft staan</w:t>
+      </w:r>
+      <w:r>
+        <w:rPr>
+          <w:b/>
+          <w:bCs/>
+        </w:rPr>
+        <w:t xml:space="preserve"> </w:t>
+      </w:r>
+      <w:r>
+        <w:rPr>
+          <w:b/>
+          <w:bCs/>
+          <w:color w:val="FF0000"/>
+        </w:rPr>
+        <w:t xml:space="preserve">met een spatie achter de = </w:t>
+      </w:r>
+      <w:r>
+        <w:t>Als dit goed is heb je als je het weghaalt alleen wat hierboven staat over</w:t>
+      </w:r>
+      <w:r>
+        <w:t xml:space="preserve">. Alleen dit gaan we niet doen. Wij kopiëren hier wat we van stap 2 hebben. Dit kan op 2 manieren. Dit is: </w:t>
+      </w:r>
+    </w:p>
+    <w:p>
+      <w:pPr>
+        <w:pStyle w:val="Lijstalinea"/>
+        <w:numPr>
+          <w:ilvl w:val="0"/>
+          <w:numId w:val="5"/>
+        </w:numPr>
+      </w:pPr>
+      <w:r>
+        <w:t>CTRL V. Dit plakt enige dingen die je eerder gekopieerd zoals in stap 2</w:t>
+      </w:r>
+    </w:p>
+    <w:p>
+      <w:pPr>
+        <w:pStyle w:val="Lijstalinea"/>
+        <w:numPr>
+          <w:ilvl w:val="0"/>
+          <w:numId w:val="5"/>
+        </w:numPr>
+      </w:pPr>
+      <w:r>
+        <w:t xml:space="preserve">Rechter Muisknop </w:t>
+      </w:r>
+      <w:r>
+        <w:sym w:font="Wingdings" w:char="F0E0"/>
+      </w:r>
+      <w:r>
+        <w:t xml:space="preserve"> In het menu open klopt plakken. Dit doet hetzelfde als CTRL V zeg maar </w:t>
+      </w:r>
+    </w:p>
+    <w:p>
+      <w:r>
+        <w:t xml:space="preserve">Als je nog nieuwsgierig was hoe het eruit zag moet je het volgende scherm voor je neus hebben. </w:t>
+      </w:r>
+    </w:p>
+    <w:p>
+      <w:r>
+        <w:rPr>
+          <w:noProof/>
+        </w:rPr>
+        <w:drawing>
+          <wp:inline distT="0" distB="0" distL="0" distR="0" wp14:anchorId="4F88CB6E" wp14:editId="563A4457">
+            <wp:extent cx="5731510" cy="3328670"/>
+            <wp:effectExtent l="0" t="0" r="2540" b="5080"/>
+            <wp:docPr id="29" name="Afbeelding 29" descr="Afbeelding met tekst&#10;&#10;Automatisch gegenereerde beschrijving"/>
+            <wp:cNvGraphicFramePr>
+              <a:graphicFrameLocks xmlns:a="http://schemas.openxmlformats.org/drawingml/2006/main" noChangeAspect="1"/>
+            </wp:cNvGraphicFramePr>
+            <a:graphic xmlns:a="http://schemas.openxmlformats.org/drawingml/2006/main">
+              <a:graphicData uri="http://schemas.openxmlformats.org/drawingml/2006/picture">
+                <pic:pic xmlns:pic="http://schemas.openxmlformats.org/drawingml/2006/picture">
+                  <pic:nvPicPr>
+                    <pic:cNvPr id="29" name="Afbeelding 29" descr="Afbeelding met tekst&#10;&#10;Automatisch gegenereerde beschrijving"/>
+                    <pic:cNvPicPr/>
+                  </pic:nvPicPr>
+                  <pic:blipFill>
+                    <a:blip r:embed="rId36"/>
+                    <a:stretch>
+                      <a:fillRect/>
+                    </a:stretch>
+                  </pic:blipFill>
+                  <pic:spPr>
+                    <a:xfrm>
+                      <a:off x="0" y="0"/>
+                      <a:ext cx="5731510" cy="3328670"/>
+                    </a:xfrm>
+                    <a:prstGeom prst="rect">
+                      <a:avLst/>
+                    </a:prstGeom>
+                  </pic:spPr>
+                </pic:pic>
+              </a:graphicData>
+            </a:graphic>
+          </wp:inline>
+        </w:drawing>
+      </w:r>
+    </w:p>
+    <w:p>
+      <w:r>
+        <w:lastRenderedPageBreak/>
+        <w:t>Als je het geedit hebt kan je helemaal naar benden scrollen op de pagina. Als het goed is moet je helemaal aan de onderkant een groene kop vinden op de pagina. Als je aanpassing hebt gedaan kan je op die knop drukken en wordt het verstuurd en geüpdatet op de website. Dus gefeliciteerd je hebt het nu geüpdatet via github. Mocht je de groene knop niet kunnen vinden is hieronder nog een afbeelding om je directie te geven. Ook staat er een korte uitleg van wat je kan verwachten van de rest.</w:t>
+      </w:r>
+    </w:p>
+    <w:p>
+      <w:r>
+        <w:rPr>
+          <w:noProof/>
+        </w:rPr>
+        <w:drawing>
+          <wp:inline distT="0" distB="0" distL="0" distR="0" wp14:anchorId="3C1C576A" wp14:editId="488968E4">
+            <wp:extent cx="5731510" cy="3181985"/>
+            <wp:effectExtent l="0" t="0" r="2540" b="0"/>
+            <wp:docPr id="30" name="Afbeelding 30"/>
+            <wp:cNvGraphicFramePr>
+              <a:graphicFrameLocks xmlns:a="http://schemas.openxmlformats.org/drawingml/2006/main" noChangeAspect="1"/>
+            </wp:cNvGraphicFramePr>
+            <a:graphic xmlns:a="http://schemas.openxmlformats.org/drawingml/2006/main">
+              <a:graphicData uri="http://schemas.openxmlformats.org/drawingml/2006/picture">
+                <pic:pic xmlns:pic="http://schemas.openxmlformats.org/drawingml/2006/picture">
+                  <pic:nvPicPr>
+                    <pic:cNvPr id="1" name=""/>
+                    <pic:cNvPicPr/>
+                  </pic:nvPicPr>
+                  <pic:blipFill>
+                    <a:blip r:embed="rId37"/>
+                    <a:stretch>
+                      <a:fillRect/>
+                    </a:stretch>
+                  </pic:blipFill>
+                  <pic:spPr>
+                    <a:xfrm>
+                      <a:off x="0" y="0"/>
+                      <a:ext cx="5731510" cy="3181985"/>
+                    </a:xfrm>
+                    <a:prstGeom prst="rect">
+                      <a:avLst/>
+                    </a:prstGeom>
+                  </pic:spPr>
+                </pic:pic>
+              </a:graphicData>
+            </a:graphic>
+          </wp:inline>
+        </w:drawing>
+      </w:r>
     </w:p>
     <w:sectPr>
-      <w:footerReference w:type="default" r:id="rId29"/>
+      <w:footerReference w:type="default" r:id="rId38"/>
       <w:pgSz w:w="11906" w:h="16838"/>
       <w:pgMar w:top="1440" w:right="1440" w:bottom="1440" w:left="1440" w:header="708" w:footer="708" w:gutter="0"/>
       <w:cols w:space="708"/>
@@ -3368,6 +3819,95 @@
 <file path=word/numbering.xml><?xml version="1.0" encoding="utf-8"?>
 <w:numbering xmlns:wpc="http://schemas.microsoft.com/office/word/2010/wordprocessingCanvas" xmlns:cx="http://schemas.microsoft.com/office/drawing/2014/chartex" xmlns:cx1="http://schemas.microsoft.com/office/drawing/2015/9/8/chartex" xmlns:cx2="http://schemas.microsoft.com/office/drawing/2015/10/21/chartex" xmlns:cx3="http://schemas.microsoft.com/office/drawing/2016/5/9/chartex" xmlns:cx4="http://schemas.microsoft.com/office/drawing/2016/5/10/chartex" xmlns:cx5="http://schemas.microsoft.com/office/drawing/2016/5/11/chartex" xmlns:cx6="http://schemas.microsoft.com/office/drawing/2016/5/12/chartex" xmlns:cx7="http://schemas.microsoft.com/office/drawing/2016/5/13/chartex" xmlns:cx8="http://schemas.microsoft.com/office/drawing/2016/5/14/chartex" xmlns:mc="http://schemas.openxmlformats.org/markup-compatibility/2006" xmlns:aink="http://schemas.microsoft.com/office/drawing/2016/ink" xmlns:am3d="http://schemas.microsoft.com/office/drawing/2017/model3d" xmlns:o="urn:schemas-microsoft-com:office:office" xmlns:oel="http://schemas.microsoft.com/office/2019/extlst" xmlns:r="http://schemas.openxmlformats.org/officeDocument/2006/relationships" xmlns:m="http://schemas.openxmlformats.org/officeDocument/2006/math" xmlns:v="urn:schemas-microsoft-com:vml" xmlns:wp14="http://schemas.microsoft.com/office/word/2010/wordprocessingDrawing" xmlns:wp="http://schemas.openxmlformats.org/drawingml/2006/wordprocessingDrawing" xmlns:w10="urn:schemas-microsoft-com:office:word" xmlns:w="http://schemas.openxmlformats.org/wordprocessingml/2006/main" xmlns:w14="http://schemas.microsoft.com/office/word/2010/wordml" xmlns:w15="http://schemas.microsoft.com/office/word/2012/wordml" xmlns:w16cex="http://schemas.microsoft.com/office/word/2018/wordml/cex" xmlns:w16cid="http://schemas.microsoft.com/office/word/2016/wordml/cid" xmlns:w16="http://schemas.microsoft.com/office/word/2018/wordml" xmlns:w16sdtdh="http://schemas.microsoft.com/office/word/2020/wordml/sdtdatahash" xmlns:w16se="http://schemas.microsoft.com/office/word/2015/wordml/symex" xmlns:wpg="http://schemas.microsoft.com/office/word/2010/wordprocessingGroup" xmlns:wpi="http://schemas.microsoft.com/office/word/2010/wordprocessingInk" xmlns:wne="http://schemas.microsoft.com/office/word/2006/wordml" xmlns:wps="http://schemas.microsoft.com/office/word/2010/wordprocessingShape" mc:Ignorable="w14 w15 w16se w16cid w16 w16cex w16sdtdh wp14">
   <w:abstractNum w:abstractNumId="0" w15:restartNumberingAfterBreak="0">
+    <w:nsid w:val="05345701"/>
+    <w:multiLevelType w:val="hybridMultilevel"/>
+    <w:tmpl w:val="DD802B2A"/>
+    <w:lvl w:ilvl="0" w:tplc="2000000F">
+      <w:start w:val="1"/>
+      <w:numFmt w:val="decimal"/>
+      <w:lvlText w:val="%1."/>
+      <w:lvlJc w:val="left"/>
+      <w:pPr>
+        <w:ind w:left="720" w:hanging="360"/>
+      </w:pPr>
+      <w:rPr>
+        <w:rFonts w:hint="default"/>
+      </w:rPr>
+    </w:lvl>
+    <w:lvl w:ilvl="1" w:tplc="20000019" w:tentative="1">
+      <w:start w:val="1"/>
+      <w:numFmt w:val="lowerLetter"/>
+      <w:lvlText w:val="%2."/>
+      <w:lvlJc w:val="left"/>
+      <w:pPr>
+        <w:ind w:left="1440" w:hanging="360"/>
+      </w:pPr>
+    </w:lvl>
+    <w:lvl w:ilvl="2" w:tplc="2000001B" w:tentative="1">
+      <w:start w:val="1"/>
+      <w:numFmt w:val="lowerRoman"/>
+      <w:lvlText w:val="%3."/>
+      <w:lvlJc w:val="right"/>
+      <w:pPr>
+        <w:ind w:left="2160" w:hanging="180"/>
+      </w:pPr>
+    </w:lvl>
+    <w:lvl w:ilvl="3" w:tplc="2000000F" w:tentative="1">
+      <w:start w:val="1"/>
+      <w:numFmt w:val="decimal"/>
+      <w:lvlText w:val="%4."/>
+      <w:lvlJc w:val="left"/>
+      <w:pPr>
+        <w:ind w:left="2880" w:hanging="360"/>
+      </w:pPr>
+    </w:lvl>
+    <w:lvl w:ilvl="4" w:tplc="20000019" w:tentative="1">
+      <w:start w:val="1"/>
+      <w:numFmt w:val="lowerLetter"/>
+      <w:lvlText w:val="%5."/>
+      <w:lvlJc w:val="left"/>
+      <w:pPr>
+        <w:ind w:left="3600" w:hanging="360"/>
+      </w:pPr>
+    </w:lvl>
+    <w:lvl w:ilvl="5" w:tplc="2000001B" w:tentative="1">
+      <w:start w:val="1"/>
+      <w:numFmt w:val="lowerRoman"/>
+      <w:lvlText w:val="%6."/>
+      <w:lvlJc w:val="right"/>
+      <w:pPr>
+        <w:ind w:left="4320" w:hanging="180"/>
+      </w:pPr>
+    </w:lvl>
+    <w:lvl w:ilvl="6" w:tplc="2000000F" w:tentative="1">
+      <w:start w:val="1"/>
+      <w:numFmt w:val="decimal"/>
+      <w:lvlText w:val="%7."/>
+      <w:lvlJc w:val="left"/>
+      <w:pPr>
+        <w:ind w:left="5040" w:hanging="360"/>
+      </w:pPr>
+    </w:lvl>
+    <w:lvl w:ilvl="7" w:tplc="20000019" w:tentative="1">
+      <w:start w:val="1"/>
+      <w:numFmt w:val="lowerLetter"/>
+      <w:lvlText w:val="%8."/>
+      <w:lvlJc w:val="left"/>
+      <w:pPr>
+        <w:ind w:left="5760" w:hanging="360"/>
+      </w:pPr>
+    </w:lvl>
+    <w:lvl w:ilvl="8" w:tplc="2000001B" w:tentative="1">
+      <w:start w:val="1"/>
+      <w:numFmt w:val="lowerRoman"/>
+      <w:lvlText w:val="%9."/>
+      <w:lvlJc w:val="right"/>
+      <w:pPr>
+        <w:ind w:left="6480" w:hanging="180"/>
+      </w:pPr>
+    </w:lvl>
+  </w:abstractNum>
+  <w:abstractNum w:abstractNumId="1" w15:restartNumberingAfterBreak="0">
     <w:nsid w:val="080F5A92"/>
     <w:multiLevelType w:val="hybridMultilevel"/>
     <w:tmpl w:val="10E8E636"/>
@@ -3456,8 +3996,311 @@
       </w:pPr>
     </w:lvl>
   </w:abstractNum>
+  <w:abstractNum w:abstractNumId="2" w15:restartNumberingAfterBreak="0">
+    <w:nsid w:val="48466FA2"/>
+    <w:multiLevelType w:val="hybridMultilevel"/>
+    <w:tmpl w:val="EA9AD074"/>
+    <w:lvl w:ilvl="0" w:tplc="20000001">
+      <w:start w:val="1"/>
+      <w:numFmt w:val="bullet"/>
+      <w:lvlText w:val=""/>
+      <w:lvlJc w:val="left"/>
+      <w:pPr>
+        <w:ind w:left="720" w:hanging="360"/>
+      </w:pPr>
+      <w:rPr>
+        <w:rFonts w:ascii="Symbol" w:hAnsi="Symbol" w:hint="default"/>
+      </w:rPr>
+    </w:lvl>
+    <w:lvl w:ilvl="1" w:tplc="20000003" w:tentative="1">
+      <w:start w:val="1"/>
+      <w:numFmt w:val="bullet"/>
+      <w:lvlText w:val="o"/>
+      <w:lvlJc w:val="left"/>
+      <w:pPr>
+        <w:ind w:left="1440" w:hanging="360"/>
+      </w:pPr>
+      <w:rPr>
+        <w:rFonts w:ascii="Courier New" w:hAnsi="Courier New" w:cs="Courier New" w:hint="default"/>
+      </w:rPr>
+    </w:lvl>
+    <w:lvl w:ilvl="2" w:tplc="20000005" w:tentative="1">
+      <w:start w:val="1"/>
+      <w:numFmt w:val="bullet"/>
+      <w:lvlText w:val=""/>
+      <w:lvlJc w:val="left"/>
+      <w:pPr>
+        <w:ind w:left="2160" w:hanging="360"/>
+      </w:pPr>
+      <w:rPr>
+        <w:rFonts w:ascii="Wingdings" w:hAnsi="Wingdings" w:hint="default"/>
+      </w:rPr>
+    </w:lvl>
+    <w:lvl w:ilvl="3" w:tplc="20000001" w:tentative="1">
+      <w:start w:val="1"/>
+      <w:numFmt w:val="bullet"/>
+      <w:lvlText w:val=""/>
+      <w:lvlJc w:val="left"/>
+      <w:pPr>
+        <w:ind w:left="2880" w:hanging="360"/>
+      </w:pPr>
+      <w:rPr>
+        <w:rFonts w:ascii="Symbol" w:hAnsi="Symbol" w:hint="default"/>
+      </w:rPr>
+    </w:lvl>
+    <w:lvl w:ilvl="4" w:tplc="20000003" w:tentative="1">
+      <w:start w:val="1"/>
+      <w:numFmt w:val="bullet"/>
+      <w:lvlText w:val="o"/>
+      <w:lvlJc w:val="left"/>
+      <w:pPr>
+        <w:ind w:left="3600" w:hanging="360"/>
+      </w:pPr>
+      <w:rPr>
+        <w:rFonts w:ascii="Courier New" w:hAnsi="Courier New" w:cs="Courier New" w:hint="default"/>
+      </w:rPr>
+    </w:lvl>
+    <w:lvl w:ilvl="5" w:tplc="20000005" w:tentative="1">
+      <w:start w:val="1"/>
+      <w:numFmt w:val="bullet"/>
+      <w:lvlText w:val=""/>
+      <w:lvlJc w:val="left"/>
+      <w:pPr>
+        <w:ind w:left="4320" w:hanging="360"/>
+      </w:pPr>
+      <w:rPr>
+        <w:rFonts w:ascii="Wingdings" w:hAnsi="Wingdings" w:hint="default"/>
+      </w:rPr>
+    </w:lvl>
+    <w:lvl w:ilvl="6" w:tplc="20000001" w:tentative="1">
+      <w:start w:val="1"/>
+      <w:numFmt w:val="bullet"/>
+      <w:lvlText w:val=""/>
+      <w:lvlJc w:val="left"/>
+      <w:pPr>
+        <w:ind w:left="5040" w:hanging="360"/>
+      </w:pPr>
+      <w:rPr>
+        <w:rFonts w:ascii="Symbol" w:hAnsi="Symbol" w:hint="default"/>
+      </w:rPr>
+    </w:lvl>
+    <w:lvl w:ilvl="7" w:tplc="20000003" w:tentative="1">
+      <w:start w:val="1"/>
+      <w:numFmt w:val="bullet"/>
+      <w:lvlText w:val="o"/>
+      <w:lvlJc w:val="left"/>
+      <w:pPr>
+        <w:ind w:left="5760" w:hanging="360"/>
+      </w:pPr>
+      <w:rPr>
+        <w:rFonts w:ascii="Courier New" w:hAnsi="Courier New" w:cs="Courier New" w:hint="default"/>
+      </w:rPr>
+    </w:lvl>
+    <w:lvl w:ilvl="8" w:tplc="20000005" w:tentative="1">
+      <w:start w:val="1"/>
+      <w:numFmt w:val="bullet"/>
+      <w:lvlText w:val=""/>
+      <w:lvlJc w:val="left"/>
+      <w:pPr>
+        <w:ind w:left="6480" w:hanging="360"/>
+      </w:pPr>
+      <w:rPr>
+        <w:rFonts w:ascii="Wingdings" w:hAnsi="Wingdings" w:hint="default"/>
+      </w:rPr>
+    </w:lvl>
+  </w:abstractNum>
+  <w:abstractNum w:abstractNumId="3" w15:restartNumberingAfterBreak="0">
+    <w:nsid w:val="78617190"/>
+    <w:multiLevelType w:val="hybridMultilevel"/>
+    <w:tmpl w:val="53E85C4C"/>
+    <w:lvl w:ilvl="0" w:tplc="2000000F">
+      <w:start w:val="1"/>
+      <w:numFmt w:val="decimal"/>
+      <w:lvlText w:val="%1."/>
+      <w:lvlJc w:val="left"/>
+      <w:pPr>
+        <w:ind w:left="720" w:hanging="360"/>
+      </w:pPr>
+      <w:rPr>
+        <w:rFonts w:hint="default"/>
+      </w:rPr>
+    </w:lvl>
+    <w:lvl w:ilvl="1" w:tplc="20000019" w:tentative="1">
+      <w:start w:val="1"/>
+      <w:numFmt w:val="lowerLetter"/>
+      <w:lvlText w:val="%2."/>
+      <w:lvlJc w:val="left"/>
+      <w:pPr>
+        <w:ind w:left="1440" w:hanging="360"/>
+      </w:pPr>
+    </w:lvl>
+    <w:lvl w:ilvl="2" w:tplc="2000001B" w:tentative="1">
+      <w:start w:val="1"/>
+      <w:numFmt w:val="lowerRoman"/>
+      <w:lvlText w:val="%3."/>
+      <w:lvlJc w:val="right"/>
+      <w:pPr>
+        <w:ind w:left="2160" w:hanging="180"/>
+      </w:pPr>
+    </w:lvl>
+    <w:lvl w:ilvl="3" w:tplc="2000000F" w:tentative="1">
+      <w:start w:val="1"/>
+      <w:numFmt w:val="decimal"/>
+      <w:lvlText w:val="%4."/>
+      <w:lvlJc w:val="left"/>
+      <w:pPr>
+        <w:ind w:left="2880" w:hanging="360"/>
+      </w:pPr>
+    </w:lvl>
+    <w:lvl w:ilvl="4" w:tplc="20000019" w:tentative="1">
+      <w:start w:val="1"/>
+      <w:numFmt w:val="lowerLetter"/>
+      <w:lvlText w:val="%5."/>
+      <w:lvlJc w:val="left"/>
+      <w:pPr>
+        <w:ind w:left="3600" w:hanging="360"/>
+      </w:pPr>
+    </w:lvl>
+    <w:lvl w:ilvl="5" w:tplc="2000001B" w:tentative="1">
+      <w:start w:val="1"/>
+      <w:numFmt w:val="lowerRoman"/>
+      <w:lvlText w:val="%6."/>
+      <w:lvlJc w:val="right"/>
+      <w:pPr>
+        <w:ind w:left="4320" w:hanging="180"/>
+      </w:pPr>
+    </w:lvl>
+    <w:lvl w:ilvl="6" w:tplc="2000000F" w:tentative="1">
+      <w:start w:val="1"/>
+      <w:numFmt w:val="decimal"/>
+      <w:lvlText w:val="%7."/>
+      <w:lvlJc w:val="left"/>
+      <w:pPr>
+        <w:ind w:left="5040" w:hanging="360"/>
+      </w:pPr>
+    </w:lvl>
+    <w:lvl w:ilvl="7" w:tplc="20000019" w:tentative="1">
+      <w:start w:val="1"/>
+      <w:numFmt w:val="lowerLetter"/>
+      <w:lvlText w:val="%8."/>
+      <w:lvlJc w:val="left"/>
+      <w:pPr>
+        <w:ind w:left="5760" w:hanging="360"/>
+      </w:pPr>
+    </w:lvl>
+    <w:lvl w:ilvl="8" w:tplc="2000001B" w:tentative="1">
+      <w:start w:val="1"/>
+      <w:numFmt w:val="lowerRoman"/>
+      <w:lvlText w:val="%9."/>
+      <w:lvlJc w:val="right"/>
+      <w:pPr>
+        <w:ind w:left="6480" w:hanging="180"/>
+      </w:pPr>
+    </w:lvl>
+  </w:abstractNum>
+  <w:abstractNum w:abstractNumId="4" w15:restartNumberingAfterBreak="0">
+    <w:nsid w:val="7F0418EF"/>
+    <w:multiLevelType w:val="hybridMultilevel"/>
+    <w:tmpl w:val="729C3D9C"/>
+    <w:lvl w:ilvl="0" w:tplc="2000000F">
+      <w:start w:val="1"/>
+      <w:numFmt w:val="decimal"/>
+      <w:lvlText w:val="%1."/>
+      <w:lvlJc w:val="left"/>
+      <w:pPr>
+        <w:ind w:left="720" w:hanging="360"/>
+      </w:pPr>
+      <w:rPr>
+        <w:rFonts w:hint="default"/>
+      </w:rPr>
+    </w:lvl>
+    <w:lvl w:ilvl="1" w:tplc="20000019" w:tentative="1">
+      <w:start w:val="1"/>
+      <w:numFmt w:val="lowerLetter"/>
+      <w:lvlText w:val="%2."/>
+      <w:lvlJc w:val="left"/>
+      <w:pPr>
+        <w:ind w:left="1440" w:hanging="360"/>
+      </w:pPr>
+    </w:lvl>
+    <w:lvl w:ilvl="2" w:tplc="2000001B" w:tentative="1">
+      <w:start w:val="1"/>
+      <w:numFmt w:val="lowerRoman"/>
+      <w:lvlText w:val="%3."/>
+      <w:lvlJc w:val="right"/>
+      <w:pPr>
+        <w:ind w:left="2160" w:hanging="180"/>
+      </w:pPr>
+    </w:lvl>
+    <w:lvl w:ilvl="3" w:tplc="2000000F" w:tentative="1">
+      <w:start w:val="1"/>
+      <w:numFmt w:val="decimal"/>
+      <w:lvlText w:val="%4."/>
+      <w:lvlJc w:val="left"/>
+      <w:pPr>
+        <w:ind w:left="2880" w:hanging="360"/>
+      </w:pPr>
+    </w:lvl>
+    <w:lvl w:ilvl="4" w:tplc="20000019" w:tentative="1">
+      <w:start w:val="1"/>
+      <w:numFmt w:val="lowerLetter"/>
+      <w:lvlText w:val="%5."/>
+      <w:lvlJc w:val="left"/>
+      <w:pPr>
+        <w:ind w:left="3600" w:hanging="360"/>
+      </w:pPr>
+    </w:lvl>
+    <w:lvl w:ilvl="5" w:tplc="2000001B" w:tentative="1">
+      <w:start w:val="1"/>
+      <w:numFmt w:val="lowerRoman"/>
+      <w:lvlText w:val="%6."/>
+      <w:lvlJc w:val="right"/>
+      <w:pPr>
+        <w:ind w:left="4320" w:hanging="180"/>
+      </w:pPr>
+    </w:lvl>
+    <w:lvl w:ilvl="6" w:tplc="2000000F" w:tentative="1">
+      <w:start w:val="1"/>
+      <w:numFmt w:val="decimal"/>
+      <w:lvlText w:val="%7."/>
+      <w:lvlJc w:val="left"/>
+      <w:pPr>
+        <w:ind w:left="5040" w:hanging="360"/>
+      </w:pPr>
+    </w:lvl>
+    <w:lvl w:ilvl="7" w:tplc="20000019" w:tentative="1">
+      <w:start w:val="1"/>
+      <w:numFmt w:val="lowerLetter"/>
+      <w:lvlText w:val="%8."/>
+      <w:lvlJc w:val="left"/>
+      <w:pPr>
+        <w:ind w:left="5760" w:hanging="360"/>
+      </w:pPr>
+    </w:lvl>
+    <w:lvl w:ilvl="8" w:tplc="2000001B" w:tentative="1">
+      <w:start w:val="1"/>
+      <w:numFmt w:val="lowerRoman"/>
+      <w:lvlText w:val="%9."/>
+      <w:lvlJc w:val="right"/>
+      <w:pPr>
+        <w:ind w:left="6480" w:hanging="180"/>
+      </w:pPr>
+    </w:lvl>
+  </w:abstractNum>
   <w:num w:numId="1" w16cid:durableId="937642366">
+    <w:abstractNumId w:val="1"/>
+  </w:num>
+  <w:num w:numId="2" w16cid:durableId="1737243694">
     <w:abstractNumId w:val="0"/>
+  </w:num>
+  <w:num w:numId="3" w16cid:durableId="142429017">
+    <w:abstractNumId w:val="2"/>
+  </w:num>
+  <w:num w:numId="4" w16cid:durableId="1663779548">
+    <w:abstractNumId w:val="4"/>
+  </w:num>
+  <w:num w:numId="5" w16cid:durableId="693576783">
+    <w:abstractNumId w:val="3"/>
   </w:num>
 </w:numbering>
 </file>

</xml_diff>